<commit_message>
Update frontend for employee and backend for department
</commit_message>
<xml_diff>
--- a/business_web_app_project/Web2_project_progression.docx
+++ b/business_web_app_project/Web2_project_progression.docx
@@ -13,10 +13,10 @@
           <w:noProof/>
         </w:rPr>
         <w:drawing>
-          <wp:inline distT="0" distB="0" distL="0" distR="0" wp14:anchorId="10E2FBF7" wp14:editId="4E914804">
-            <wp:extent cx="5943600" cy="3343275"/>
-            <wp:effectExtent l="0" t="0" r="0" b="9525"/>
-            <wp:docPr id="1795183111" name="Picture 1"/>
+          <wp:inline distT="0" distB="0" distL="0" distR="0" wp14:anchorId="21A4FC97" wp14:editId="7910C53B">
+            <wp:extent cx="5943600" cy="3871595"/>
+            <wp:effectExtent l="0" t="0" r="0" b="0"/>
+            <wp:docPr id="1006302548" name="Picture 1"/>
             <wp:cNvGraphicFramePr>
               <a:graphicFrameLocks xmlns:a="http://schemas.openxmlformats.org/drawingml/2006/main" noChangeAspect="1"/>
             </wp:cNvGraphicFramePr>
@@ -24,23 +24,36 @@
               <a:graphicData uri="http://schemas.openxmlformats.org/drawingml/2006/picture">
                 <pic:pic xmlns:pic="http://schemas.openxmlformats.org/drawingml/2006/picture">
                   <pic:nvPicPr>
-                    <pic:cNvPr id="1795183111" name=""/>
-                    <pic:cNvPicPr/>
+                    <pic:cNvPr id="0" name="Picture 1"/>
+                    <pic:cNvPicPr>
+                      <a:picLocks noChangeAspect="1" noChangeArrowheads="1"/>
+                    </pic:cNvPicPr>
                   </pic:nvPicPr>
                   <pic:blipFill>
-                    <a:blip r:embed="rId5"/>
+                    <a:blip r:embed="rId5">
+                      <a:extLst>
+                        <a:ext uri="{28A0092B-C50C-407E-A947-70E740481C1C}">
+                          <a14:useLocalDpi xmlns:a14="http://schemas.microsoft.com/office/drawing/2010/main" val="0"/>
+                        </a:ext>
+                      </a:extLst>
+                    </a:blip>
+                    <a:srcRect/>
                     <a:stretch>
                       <a:fillRect/>
                     </a:stretch>
                   </pic:blipFill>
-                  <pic:spPr>
+                  <pic:spPr bwMode="auto">
                     <a:xfrm>
                       <a:off x="0" y="0"/>
-                      <a:ext cx="5943600" cy="3343275"/>
+                      <a:ext cx="5943600" cy="3871595"/>
                     </a:xfrm>
                     <a:prstGeom prst="rect">
                       <a:avLst/>
                     </a:prstGeom>
+                    <a:noFill/>
+                    <a:ln>
+                      <a:noFill/>
+                    </a:ln>
                   </pic:spPr>
                 </pic:pic>
               </a:graphicData>
@@ -100,7 +113,6 @@
     <w:p/>
     <w:p>
       <w:r>
-        <w:lastRenderedPageBreak/>
         <w:t>List of employee (not completed yet)</w:t>
       </w:r>
       <w:r>
@@ -219,6 +231,134 @@
                   </pic:nvPicPr>
                   <pic:blipFill>
                     <a:blip r:embed="rId9"/>
+                    <a:stretch>
+                      <a:fillRect/>
+                    </a:stretch>
+                  </pic:blipFill>
+                  <pic:spPr>
+                    <a:xfrm>
+                      <a:off x="0" y="0"/>
+                      <a:ext cx="5943600" cy="3343275"/>
+                    </a:xfrm>
+                    <a:prstGeom prst="rect">
+                      <a:avLst/>
+                    </a:prstGeom>
+                  </pic:spPr>
+                </pic:pic>
+              </a:graphicData>
+            </a:graphic>
+          </wp:inline>
+        </w:drawing>
+      </w:r>
+    </w:p>
+    <w:p/>
+    <w:p/>
+    <w:p>
+      <w:r>
+        <w:t>Update employee front end &amp; back end</w:t>
+      </w:r>
+      <w:r>
+        <w:rPr>
+          <w:noProof/>
+        </w:rPr>
+        <w:drawing>
+          <wp:inline distT="0" distB="0" distL="0" distR="0" wp14:anchorId="6C249A0C" wp14:editId="63F65644">
+            <wp:extent cx="5943600" cy="3343275"/>
+            <wp:effectExtent l="0" t="0" r="0" b="9525"/>
+            <wp:docPr id="1399221073" name="Picture 1"/>
+            <wp:cNvGraphicFramePr>
+              <a:graphicFrameLocks xmlns:a="http://schemas.openxmlformats.org/drawingml/2006/main" noChangeAspect="1"/>
+            </wp:cNvGraphicFramePr>
+            <a:graphic xmlns:a="http://schemas.openxmlformats.org/drawingml/2006/main">
+              <a:graphicData uri="http://schemas.openxmlformats.org/drawingml/2006/picture">
+                <pic:pic xmlns:pic="http://schemas.openxmlformats.org/drawingml/2006/picture">
+                  <pic:nvPicPr>
+                    <pic:cNvPr id="1399221073" name=""/>
+                    <pic:cNvPicPr/>
+                  </pic:nvPicPr>
+                  <pic:blipFill>
+                    <a:blip r:embed="rId10"/>
+                    <a:stretch>
+                      <a:fillRect/>
+                    </a:stretch>
+                  </pic:blipFill>
+                  <pic:spPr>
+                    <a:xfrm>
+                      <a:off x="0" y="0"/>
+                      <a:ext cx="5943600" cy="3343275"/>
+                    </a:xfrm>
+                    <a:prstGeom prst="rect">
+                      <a:avLst/>
+                    </a:prstGeom>
+                  </pic:spPr>
+                </pic:pic>
+              </a:graphicData>
+            </a:graphic>
+          </wp:inline>
+        </w:drawing>
+      </w:r>
+      <w:r>
+        <w:rPr>
+          <w:noProof/>
+        </w:rPr>
+        <w:lastRenderedPageBreak/>
+        <w:drawing>
+          <wp:inline distT="0" distB="0" distL="0" distR="0" wp14:anchorId="3EF25057" wp14:editId="77F11824">
+            <wp:extent cx="5943600" cy="3343275"/>
+            <wp:effectExtent l="0" t="0" r="0" b="9525"/>
+            <wp:docPr id="1036143264" name="Picture 1"/>
+            <wp:cNvGraphicFramePr>
+              <a:graphicFrameLocks xmlns:a="http://schemas.openxmlformats.org/drawingml/2006/main" noChangeAspect="1"/>
+            </wp:cNvGraphicFramePr>
+            <a:graphic xmlns:a="http://schemas.openxmlformats.org/drawingml/2006/main">
+              <a:graphicData uri="http://schemas.openxmlformats.org/drawingml/2006/picture">
+                <pic:pic xmlns:pic="http://schemas.openxmlformats.org/drawingml/2006/picture">
+                  <pic:nvPicPr>
+                    <pic:cNvPr id="1036143264" name=""/>
+                    <pic:cNvPicPr/>
+                  </pic:nvPicPr>
+                  <pic:blipFill>
+                    <a:blip r:embed="rId11"/>
+                    <a:stretch>
+                      <a:fillRect/>
+                    </a:stretch>
+                  </pic:blipFill>
+                  <pic:spPr>
+                    <a:xfrm>
+                      <a:off x="0" y="0"/>
+                      <a:ext cx="5943600" cy="3343275"/>
+                    </a:xfrm>
+                    <a:prstGeom prst="rect">
+                      <a:avLst/>
+                    </a:prstGeom>
+                  </pic:spPr>
+                </pic:pic>
+              </a:graphicData>
+            </a:graphic>
+          </wp:inline>
+        </w:drawing>
+      </w:r>
+      <w:r>
+        <w:rPr>
+          <w:noProof/>
+        </w:rPr>
+        <w:drawing>
+          <wp:inline distT="0" distB="0" distL="0" distR="0" wp14:anchorId="1BA1822D" wp14:editId="01716511">
+            <wp:extent cx="5943600" cy="3343275"/>
+            <wp:effectExtent l="0" t="0" r="0" b="9525"/>
+            <wp:docPr id="2022156565" name="Picture 1"/>
+            <wp:cNvGraphicFramePr>
+              <a:graphicFrameLocks xmlns:a="http://schemas.openxmlformats.org/drawingml/2006/main" noChangeAspect="1"/>
+            </wp:cNvGraphicFramePr>
+            <a:graphic xmlns:a="http://schemas.openxmlformats.org/drawingml/2006/main">
+              <a:graphicData uri="http://schemas.openxmlformats.org/drawingml/2006/picture">
+                <pic:pic xmlns:pic="http://schemas.openxmlformats.org/drawingml/2006/picture">
+                  <pic:nvPicPr>
+                    <pic:cNvPr id="2022156565" name=""/>
+                    <pic:cNvPicPr/>
+                  </pic:nvPicPr>
+                  <pic:blipFill>
+                    <a:blip r:embed="rId12"/>
                     <a:stretch>
                       <a:fillRect/>
                     </a:stretch>

</xml_diff>

<commit_message>
Finished fe, be for Department table. Word updated
</commit_message>
<xml_diff>
--- a/business_web_app_project/Web2_project_progression.docx
+++ b/business_web_app_project/Web2_project_progression.docx
@@ -367,6 +367,218 @@
                     <a:xfrm>
                       <a:off x="0" y="0"/>
                       <a:ext cx="5943600" cy="3343275"/>
+                    </a:xfrm>
+                    <a:prstGeom prst="rect">
+                      <a:avLst/>
+                    </a:prstGeom>
+                  </pic:spPr>
+                </pic:pic>
+              </a:graphicData>
+            </a:graphic>
+          </wp:inline>
+        </w:drawing>
+      </w:r>
+    </w:p>
+    <w:p/>
+    <w:p/>
+    <w:p/>
+    <w:p/>
+    <w:p/>
+    <w:p>
+      <w:r>
+        <w:lastRenderedPageBreak/>
+        <w:t>Navbar</w:t>
+      </w:r>
+    </w:p>
+    <w:p>
+      <w:r>
+        <w:rPr>
+          <w:noProof/>
+        </w:rPr>
+        <w:drawing>
+          <wp:inline distT="0" distB="0" distL="0" distR="0" wp14:anchorId="51000531" wp14:editId="7184D708">
+            <wp:extent cx="5943600" cy="3343275"/>
+            <wp:effectExtent l="0" t="0" r="0" b="9525"/>
+            <wp:docPr id="1746729286" name="Picture 1"/>
+            <wp:cNvGraphicFramePr>
+              <a:graphicFrameLocks xmlns:a="http://schemas.openxmlformats.org/drawingml/2006/main" noChangeAspect="1"/>
+            </wp:cNvGraphicFramePr>
+            <a:graphic xmlns:a="http://schemas.openxmlformats.org/drawingml/2006/main">
+              <a:graphicData uri="http://schemas.openxmlformats.org/drawingml/2006/picture">
+                <pic:pic xmlns:pic="http://schemas.openxmlformats.org/drawingml/2006/picture">
+                  <pic:nvPicPr>
+                    <pic:cNvPr id="1746729286" name=""/>
+                    <pic:cNvPicPr/>
+                  </pic:nvPicPr>
+                  <pic:blipFill>
+                    <a:blip r:embed="rId13"/>
+                    <a:stretch>
+                      <a:fillRect/>
+                    </a:stretch>
+                  </pic:blipFill>
+                  <pic:spPr>
+                    <a:xfrm>
+                      <a:off x="0" y="0"/>
+                      <a:ext cx="5943600" cy="3343275"/>
+                    </a:xfrm>
+                    <a:prstGeom prst="rect">
+                      <a:avLst/>
+                    </a:prstGeom>
+                  </pic:spPr>
+                </pic:pic>
+              </a:graphicData>
+            </a:graphic>
+          </wp:inline>
+        </w:drawing>
+      </w:r>
+    </w:p>
+    <w:p/>
+    <w:p>
+      <w:r>
+        <w:t>Department front end</w:t>
+      </w:r>
+      <w:r>
+        <w:br/>
+      </w:r>
+      <w:r>
+        <w:rPr>
+          <w:noProof/>
+        </w:rPr>
+        <w:drawing>
+          <wp:inline distT="0" distB="0" distL="0" distR="0" wp14:anchorId="3CCF49D0" wp14:editId="4394C034">
+            <wp:extent cx="5943600" cy="3343275"/>
+            <wp:effectExtent l="0" t="0" r="0" b="9525"/>
+            <wp:docPr id="1551744503" name="Picture 1"/>
+            <wp:cNvGraphicFramePr>
+              <a:graphicFrameLocks xmlns:a="http://schemas.openxmlformats.org/drawingml/2006/main" noChangeAspect="1"/>
+            </wp:cNvGraphicFramePr>
+            <a:graphic xmlns:a="http://schemas.openxmlformats.org/drawingml/2006/main">
+              <a:graphicData uri="http://schemas.openxmlformats.org/drawingml/2006/picture">
+                <pic:pic xmlns:pic="http://schemas.openxmlformats.org/drawingml/2006/picture">
+                  <pic:nvPicPr>
+                    <pic:cNvPr id="1551744503" name=""/>
+                    <pic:cNvPicPr/>
+                  </pic:nvPicPr>
+                  <pic:blipFill>
+                    <a:blip r:embed="rId14"/>
+                    <a:stretch>
+                      <a:fillRect/>
+                    </a:stretch>
+                  </pic:blipFill>
+                  <pic:spPr>
+                    <a:xfrm>
+                      <a:off x="0" y="0"/>
+                      <a:ext cx="5943600" cy="3343275"/>
+                    </a:xfrm>
+                    <a:prstGeom prst="rect">
+                      <a:avLst/>
+                    </a:prstGeom>
+                  </pic:spPr>
+                </pic:pic>
+              </a:graphicData>
+            </a:graphic>
+          </wp:inline>
+        </w:drawing>
+      </w:r>
+    </w:p>
+    <w:p/>
+    <w:p/>
+    <w:p/>
+    <w:p>
+      <w:r>
+        <w:t xml:space="preserve">Dropdown list </w:t>
+      </w:r>
+      <w:r>
+        <w:t>for</w:t>
+      </w:r>
+      <w:r>
+        <w:t xml:space="preserve"> department</w:t>
+      </w:r>
+    </w:p>
+    <w:p>
+      <w:r>
+        <w:rPr>
+          <w:noProof/>
+        </w:rPr>
+        <w:drawing>
+          <wp:inline distT="0" distB="0" distL="0" distR="0" wp14:anchorId="22CEA5E2" wp14:editId="0C92AAF7">
+            <wp:extent cx="5943600" cy="3343275"/>
+            <wp:effectExtent l="0" t="0" r="0" b="9525"/>
+            <wp:docPr id="1785747372" name="Picture 1"/>
+            <wp:cNvGraphicFramePr>
+              <a:graphicFrameLocks xmlns:a="http://schemas.openxmlformats.org/drawingml/2006/main" noChangeAspect="1"/>
+            </wp:cNvGraphicFramePr>
+            <a:graphic xmlns:a="http://schemas.openxmlformats.org/drawingml/2006/main">
+              <a:graphicData uri="http://schemas.openxmlformats.org/drawingml/2006/picture">
+                <pic:pic xmlns:pic="http://schemas.openxmlformats.org/drawingml/2006/picture">
+                  <pic:nvPicPr>
+                    <pic:cNvPr id="1785747372" name=""/>
+                    <pic:cNvPicPr/>
+                  </pic:nvPicPr>
+                  <pic:blipFill>
+                    <a:blip r:embed="rId15"/>
+                    <a:stretch>
+                      <a:fillRect/>
+                    </a:stretch>
+                  </pic:blipFill>
+                  <pic:spPr>
+                    <a:xfrm>
+                      <a:off x="0" y="0"/>
+                      <a:ext cx="5943600" cy="3343275"/>
+                    </a:xfrm>
+                    <a:prstGeom prst="rect">
+                      <a:avLst/>
+                    </a:prstGeom>
+                  </pic:spPr>
+                </pic:pic>
+              </a:graphicData>
+            </a:graphic>
+          </wp:inline>
+        </w:drawing>
+      </w:r>
+    </w:p>
+    <w:p/>
+    <w:p>
+      <w:r>
+        <w:t>Update Department</w:t>
+      </w:r>
+      <w:r>
+        <w:t>s</w:t>
+      </w:r>
+      <w:r>
+        <w:t xml:space="preserve"> </w:t>
+      </w:r>
+      <w:r>
+        <w:t>table</w:t>
+      </w:r>
+    </w:p>
+    <w:p>
+      <w:r>
+        <w:drawing>
+          <wp:inline distT="0" distB="0" distL="0" distR="0" wp14:anchorId="7FF48089" wp14:editId="61F40293">
+            <wp:extent cx="3505689" cy="1228896"/>
+            <wp:effectExtent l="0" t="0" r="0" b="9525"/>
+            <wp:docPr id="1139281096" name="Picture 1"/>
+            <wp:cNvGraphicFramePr>
+              <a:graphicFrameLocks xmlns:a="http://schemas.openxmlformats.org/drawingml/2006/main" noChangeAspect="1"/>
+            </wp:cNvGraphicFramePr>
+            <a:graphic xmlns:a="http://schemas.openxmlformats.org/drawingml/2006/main">
+              <a:graphicData uri="http://schemas.openxmlformats.org/drawingml/2006/picture">
+                <pic:pic xmlns:pic="http://schemas.openxmlformats.org/drawingml/2006/picture">
+                  <pic:nvPicPr>
+                    <pic:cNvPr id="1139281096" name=""/>
+                    <pic:cNvPicPr/>
+                  </pic:nvPicPr>
+                  <pic:blipFill>
+                    <a:blip r:embed="rId16"/>
+                    <a:stretch>
+                      <a:fillRect/>
+                    </a:stretch>
+                  </pic:blipFill>
+                  <pic:spPr>
+                    <a:xfrm>
+                      <a:off x="0" y="0"/>
+                      <a:ext cx="3505689" cy="1228896"/>
                     </a:xfrm>
                     <a:prstGeom prst="rect">
                       <a:avLst/>

</xml_diff>

<commit_message>
Finished Task's crud. Task's FE added. Add EmployeeRole table later in model
</commit_message>
<xml_diff>
--- a/business_web_app_project/Web2_project_progression.docx
+++ b/business_web_app_project/Web2_project_progression.docx
@@ -3,19 +3,45 @@
 <w:document xmlns:wpc="http://schemas.microsoft.com/office/word/2010/wordprocessingCanvas" xmlns:cx="http://schemas.microsoft.com/office/drawing/2014/chartex" xmlns:cx1="http://schemas.microsoft.com/office/drawing/2015/9/8/chartex" xmlns:cx2="http://schemas.microsoft.com/office/drawing/2015/10/21/chartex" xmlns:cx3="http://schemas.microsoft.com/office/drawing/2016/5/9/chartex" xmlns:cx4="http://schemas.microsoft.com/office/drawing/2016/5/10/chartex" xmlns:cx5="http://schemas.microsoft.com/office/drawing/2016/5/11/chartex" xmlns:cx6="http://schemas.microsoft.com/office/drawing/2016/5/12/chartex" xmlns:cx7="http://schemas.microsoft.com/office/drawing/2016/5/13/chartex" xmlns:cx8="http://schemas.microsoft.com/office/drawing/2016/5/14/chartex" xmlns:mc="http://schemas.openxmlformats.org/markup-compatibility/2006" xmlns:aink="http://schemas.microsoft.com/office/drawing/2016/ink" xmlns:am3d="http://schemas.microsoft.com/office/drawing/2017/model3d" xmlns:o="urn:schemas-microsoft-com:office:office" xmlns:oel="http://schemas.microsoft.com/office/2019/extlst" xmlns:r="http://schemas.openxmlformats.org/officeDocument/2006/relationships" xmlns:m="http://schemas.openxmlformats.org/officeDocument/2006/math" xmlns:v="urn:schemas-microsoft-com:vml" xmlns:wp14="http://schemas.microsoft.com/office/word/2010/wordprocessingDrawing" xmlns:wp="http://schemas.openxmlformats.org/drawingml/2006/wordprocessingDrawing" xmlns:w10="urn:schemas-microsoft-com:office:word" xmlns:w="http://schemas.openxmlformats.org/wordprocessingml/2006/main" xmlns:w14="http://schemas.microsoft.com/office/word/2010/wordml" xmlns:w15="http://schemas.microsoft.com/office/word/2012/wordml" xmlns:w16cex="http://schemas.microsoft.com/office/word/2018/wordml/cex" xmlns:w16cid="http://schemas.microsoft.com/office/word/2016/wordml/cid" xmlns:w16="http://schemas.microsoft.com/office/word/2018/wordml" xmlns:w16du="http://schemas.microsoft.com/office/word/2023/wordml/word16du" xmlns:w16sdtdh="http://schemas.microsoft.com/office/word/2020/wordml/sdtdatahash" xmlns:w16se="http://schemas.microsoft.com/office/word/2015/wordml/symex" xmlns:wpg="http://schemas.microsoft.com/office/word/2010/wordprocessingGroup" xmlns:wpi="http://schemas.microsoft.com/office/word/2010/wordprocessingInk" xmlns:wne="http://schemas.microsoft.com/office/word/2006/wordml" xmlns:wps="http://schemas.microsoft.com/office/word/2010/wordprocessingShape" mc:Ignorable="w14 w15 w16se w16cid w16 w16cex w16sdtdh w16du wp14">
   <w:body>
     <w:p>
-      <w:r>
+      <w:pPr>
+        <w:rPr>
+          <w:b/>
+          <w:bCs/>
+          <w:sz w:val="36"/>
+          <w:szCs w:val="36"/>
+        </w:rPr>
+      </w:pPr>
+      <w:r>
+        <w:rPr>
+          <w:b/>
+          <w:bCs/>
+          <w:sz w:val="36"/>
+          <w:szCs w:val="36"/>
+        </w:rPr>
         <w:t xml:space="preserve">Database schema revamp </w:t>
       </w:r>
     </w:p>
     <w:p>
-      <w:r>
-        <w:rPr>
+      <w:pPr>
+        <w:rPr>
+          <w:b/>
+          <w:bCs/>
+          <w:sz w:val="36"/>
+          <w:szCs w:val="36"/>
+        </w:rPr>
+      </w:pPr>
+      <w:r>
+        <w:rPr>
+          <w:b/>
+          <w:bCs/>
           <w:noProof/>
+          <w:sz w:val="36"/>
+          <w:szCs w:val="36"/>
         </w:rPr>
         <w:drawing>
-          <wp:inline distT="0" distB="0" distL="0" distR="0" wp14:anchorId="21A4FC97" wp14:editId="7910C53B">
-            <wp:extent cx="5943600" cy="3871595"/>
-            <wp:effectExtent l="0" t="0" r="0" b="0"/>
+          <wp:inline distT="0" distB="0" distL="0" distR="0" wp14:anchorId="21A4FC97" wp14:editId="000CCED0">
+            <wp:extent cx="5421086" cy="3531236"/>
+            <wp:effectExtent l="0" t="0" r="8255" b="0"/>
             <wp:docPr id="1006302548" name="Picture 1"/>
             <wp:cNvGraphicFramePr>
               <a:graphicFrameLocks xmlns:a="http://schemas.openxmlformats.org/drawingml/2006/main" noChangeAspect="1"/>
@@ -45,7 +71,7 @@
                   <pic:spPr bwMode="auto">
                     <a:xfrm>
                       <a:off x="0" y="0"/>
-                      <a:ext cx="5943600" cy="3871595"/>
+                      <a:ext cx="5424403" cy="3533397"/>
                     </a:xfrm>
                     <a:prstGeom prst="rect">
                       <a:avLst/>
@@ -62,16 +88,51 @@
         </w:drawing>
       </w:r>
     </w:p>
-    <w:p/>
-    <w:p>
-      <w:r>
+    <w:p>
+      <w:pPr>
+        <w:rPr>
+          <w:b/>
+          <w:bCs/>
+          <w:sz w:val="36"/>
+          <w:szCs w:val="36"/>
+        </w:rPr>
+      </w:pPr>
+    </w:p>
+    <w:p>
+      <w:pPr>
+        <w:rPr>
+          <w:b/>
+          <w:bCs/>
+          <w:sz w:val="36"/>
+          <w:szCs w:val="36"/>
+        </w:rPr>
+      </w:pPr>
+      <w:r>
+        <w:rPr>
+          <w:b/>
+          <w:bCs/>
+          <w:sz w:val="36"/>
+          <w:szCs w:val="36"/>
+        </w:rPr>
         <w:t>Authenticating &amp; authorizing login &amp; register page</w:t>
       </w:r>
     </w:p>
     <w:p>
-      <w:r>
-        <w:rPr>
+      <w:pPr>
+        <w:rPr>
+          <w:b/>
+          <w:bCs/>
+          <w:sz w:val="36"/>
+          <w:szCs w:val="36"/>
+        </w:rPr>
+      </w:pPr>
+      <w:r>
+        <w:rPr>
+          <w:b/>
+          <w:bCs/>
           <w:noProof/>
+          <w:sz w:val="36"/>
+          <w:szCs w:val="36"/>
         </w:rPr>
         <w:drawing>
           <wp:inline distT="0" distB="0" distL="0" distR="0" wp14:anchorId="6C536C42" wp14:editId="5E44DBD1">
@@ -110,17 +171,50 @@
         </w:drawing>
       </w:r>
     </w:p>
-    <w:p/>
-    <w:p>
-      <w:r>
+    <w:p>
+      <w:pPr>
+        <w:rPr>
+          <w:b/>
+          <w:bCs/>
+          <w:sz w:val="36"/>
+          <w:szCs w:val="36"/>
+        </w:rPr>
+      </w:pPr>
+    </w:p>
+    <w:p>
+      <w:pPr>
+        <w:rPr>
+          <w:b/>
+          <w:bCs/>
+          <w:sz w:val="36"/>
+          <w:szCs w:val="36"/>
+        </w:rPr>
+      </w:pPr>
+      <w:r>
+        <w:rPr>
+          <w:b/>
+          <w:bCs/>
+          <w:sz w:val="36"/>
+          <w:szCs w:val="36"/>
+        </w:rPr>
         <w:t>List of employee (not completed yet)</w:t>
       </w:r>
       <w:r>
+        <w:rPr>
+          <w:b/>
+          <w:bCs/>
+          <w:sz w:val="36"/>
+          <w:szCs w:val="36"/>
+        </w:rPr>
         <w:br/>
       </w:r>
       <w:r>
         <w:rPr>
+          <w:b/>
+          <w:bCs/>
           <w:noProof/>
+          <w:sz w:val="36"/>
+          <w:szCs w:val="36"/>
         </w:rPr>
         <w:drawing>
           <wp:inline distT="0" distB="0" distL="0" distR="0" wp14:anchorId="52A6B740" wp14:editId="01AF6D4A">
@@ -159,17 +253,51 @@
         </w:drawing>
       </w:r>
     </w:p>
-    <w:p/>
-    <w:p>
-      <w:r>
+    <w:p>
+      <w:pPr>
+        <w:rPr>
+          <w:b/>
+          <w:bCs/>
+          <w:sz w:val="36"/>
+          <w:szCs w:val="36"/>
+        </w:rPr>
+      </w:pPr>
+    </w:p>
+    <w:p>
+      <w:pPr>
+        <w:rPr>
+          <w:b/>
+          <w:bCs/>
+          <w:sz w:val="36"/>
+          <w:szCs w:val="36"/>
+        </w:rPr>
+      </w:pPr>
+      <w:r>
+        <w:rPr>
+          <w:b/>
+          <w:bCs/>
+          <w:sz w:val="36"/>
+          <w:szCs w:val="36"/>
+        </w:rPr>
+        <w:lastRenderedPageBreak/>
         <w:t>Add, adjust and delete feature</w:t>
       </w:r>
       <w:r>
+        <w:rPr>
+          <w:b/>
+          <w:bCs/>
+          <w:sz w:val="36"/>
+          <w:szCs w:val="36"/>
+        </w:rPr>
         <w:br/>
       </w:r>
       <w:r>
         <w:rPr>
+          <w:b/>
+          <w:bCs/>
           <w:noProof/>
+          <w:sz w:val="36"/>
+          <w:szCs w:val="36"/>
         </w:rPr>
         <w:drawing>
           <wp:inline distT="0" distB="0" distL="0" distR="0" wp14:anchorId="1E8E0A7C" wp14:editId="3B4DE809">
@@ -209,11 +337,22 @@
       </w:r>
     </w:p>
     <w:p>
-      <w:r>
-        <w:rPr>
+      <w:pPr>
+        <w:rPr>
+          <w:b/>
+          <w:bCs/>
+          <w:sz w:val="36"/>
+          <w:szCs w:val="36"/>
+        </w:rPr>
+      </w:pPr>
+      <w:r>
+        <w:rPr>
+          <w:b/>
+          <w:bCs/>
           <w:noProof/>
-        </w:rPr>
-        <w:lastRenderedPageBreak/>
+          <w:sz w:val="36"/>
+          <w:szCs w:val="36"/>
+        </w:rPr>
         <w:drawing>
           <wp:inline distT="0" distB="0" distL="0" distR="0" wp14:anchorId="42B6F753" wp14:editId="4F2068CA">
             <wp:extent cx="5943600" cy="3343275"/>
@@ -251,15 +390,52 @@
         </w:drawing>
       </w:r>
     </w:p>
-    <w:p/>
-    <w:p/>
-    <w:p>
-      <w:r>
+    <w:p>
+      <w:pPr>
+        <w:rPr>
+          <w:b/>
+          <w:bCs/>
+          <w:sz w:val="36"/>
+          <w:szCs w:val="36"/>
+        </w:rPr>
+      </w:pPr>
+    </w:p>
+    <w:p>
+      <w:pPr>
+        <w:rPr>
+          <w:b/>
+          <w:bCs/>
+          <w:sz w:val="36"/>
+          <w:szCs w:val="36"/>
+        </w:rPr>
+      </w:pPr>
+    </w:p>
+    <w:p>
+      <w:pPr>
+        <w:rPr>
+          <w:b/>
+          <w:bCs/>
+          <w:sz w:val="36"/>
+          <w:szCs w:val="36"/>
+        </w:rPr>
+      </w:pPr>
+      <w:r>
+        <w:rPr>
+          <w:b/>
+          <w:bCs/>
+          <w:sz w:val="36"/>
+          <w:szCs w:val="36"/>
+        </w:rPr>
+        <w:lastRenderedPageBreak/>
         <w:t>Update employee front end &amp; back end</w:t>
       </w:r>
       <w:r>
         <w:rPr>
+          <w:b/>
+          <w:bCs/>
           <w:noProof/>
+          <w:sz w:val="36"/>
+          <w:szCs w:val="36"/>
         </w:rPr>
         <w:drawing>
           <wp:inline distT="0" distB="0" distL="0" distR="0" wp14:anchorId="6C249A0C" wp14:editId="63F65644">
@@ -299,7 +475,11 @@
       </w:r>
       <w:r>
         <w:rPr>
+          <w:b/>
+          <w:bCs/>
           <w:noProof/>
+          <w:sz w:val="36"/>
+          <w:szCs w:val="36"/>
         </w:rPr>
         <w:lastRenderedPageBreak/>
         <w:drawing>
@@ -340,7 +520,11 @@
       </w:r>
       <w:r>
         <w:rPr>
+          <w:b/>
+          <w:bCs/>
           <w:noProof/>
+          <w:sz w:val="36"/>
+          <w:szCs w:val="36"/>
         </w:rPr>
         <w:drawing>
           <wp:inline distT="0" distB="0" distL="0" distR="0" wp14:anchorId="1BA1822D" wp14:editId="01716511">
@@ -379,21 +563,91 @@
         </w:drawing>
       </w:r>
     </w:p>
-    <w:p/>
-    <w:p/>
-    <w:p/>
-    <w:p/>
-    <w:p/>
-    <w:p>
-      <w:r>
-        <w:lastRenderedPageBreak/>
+    <w:p>
+      <w:pPr>
+        <w:rPr>
+          <w:b/>
+          <w:bCs/>
+          <w:sz w:val="36"/>
+          <w:szCs w:val="36"/>
+        </w:rPr>
+      </w:pPr>
+    </w:p>
+    <w:p>
+      <w:pPr>
+        <w:rPr>
+          <w:b/>
+          <w:bCs/>
+          <w:sz w:val="36"/>
+          <w:szCs w:val="36"/>
+        </w:rPr>
+      </w:pPr>
+    </w:p>
+    <w:p>
+      <w:pPr>
+        <w:rPr>
+          <w:b/>
+          <w:bCs/>
+          <w:sz w:val="36"/>
+          <w:szCs w:val="36"/>
+        </w:rPr>
+      </w:pPr>
+    </w:p>
+    <w:p>
+      <w:pPr>
+        <w:rPr>
+          <w:b/>
+          <w:bCs/>
+          <w:sz w:val="36"/>
+          <w:szCs w:val="36"/>
+        </w:rPr>
+      </w:pPr>
+    </w:p>
+    <w:p>
+      <w:pPr>
+        <w:rPr>
+          <w:b/>
+          <w:bCs/>
+          <w:sz w:val="36"/>
+          <w:szCs w:val="36"/>
+        </w:rPr>
+      </w:pPr>
+    </w:p>
+    <w:p>
+      <w:pPr>
+        <w:rPr>
+          <w:b/>
+          <w:bCs/>
+          <w:sz w:val="36"/>
+          <w:szCs w:val="36"/>
+        </w:rPr>
+      </w:pPr>
+      <w:r>
+        <w:rPr>
+          <w:b/>
+          <w:bCs/>
+          <w:sz w:val="36"/>
+          <w:szCs w:val="36"/>
+        </w:rPr>
         <w:t>Navbar</w:t>
       </w:r>
     </w:p>
     <w:p>
-      <w:r>
-        <w:rPr>
+      <w:pPr>
+        <w:rPr>
+          <w:b/>
+          <w:bCs/>
+          <w:sz w:val="36"/>
+          <w:szCs w:val="36"/>
+        </w:rPr>
+      </w:pPr>
+      <w:r>
+        <w:rPr>
+          <w:b/>
+          <w:bCs/>
           <w:noProof/>
+          <w:sz w:val="36"/>
+          <w:szCs w:val="36"/>
         </w:rPr>
         <w:drawing>
           <wp:inline distT="0" distB="0" distL="0" distR="0" wp14:anchorId="51000531" wp14:editId="7184D708">
@@ -432,17 +686,51 @@
         </w:drawing>
       </w:r>
     </w:p>
-    <w:p/>
-    <w:p>
-      <w:r>
+    <w:p>
+      <w:pPr>
+        <w:rPr>
+          <w:b/>
+          <w:bCs/>
+          <w:sz w:val="36"/>
+          <w:szCs w:val="36"/>
+        </w:rPr>
+      </w:pPr>
+    </w:p>
+    <w:p>
+      <w:pPr>
+        <w:rPr>
+          <w:b/>
+          <w:bCs/>
+          <w:sz w:val="36"/>
+          <w:szCs w:val="36"/>
+        </w:rPr>
+      </w:pPr>
+      <w:r>
+        <w:rPr>
+          <w:b/>
+          <w:bCs/>
+          <w:sz w:val="36"/>
+          <w:szCs w:val="36"/>
+        </w:rPr>
+        <w:lastRenderedPageBreak/>
         <w:t>Department front end</w:t>
       </w:r>
       <w:r>
+        <w:rPr>
+          <w:b/>
+          <w:bCs/>
+          <w:sz w:val="36"/>
+          <w:szCs w:val="36"/>
+        </w:rPr>
         <w:br/>
       </w:r>
       <w:r>
         <w:rPr>
+          <w:b/>
+          <w:bCs/>
           <w:noProof/>
+          <w:sz w:val="36"/>
+          <w:szCs w:val="36"/>
         </w:rPr>
         <w:drawing>
           <wp:inline distT="0" distB="0" distL="0" distR="0" wp14:anchorId="3CCF49D0" wp14:editId="4394C034">
@@ -481,25 +769,91 @@
         </w:drawing>
       </w:r>
     </w:p>
-    <w:p/>
-    <w:p/>
-    <w:p/>
-    <w:p>
-      <w:r>
+    <w:p>
+      <w:pPr>
+        <w:rPr>
+          <w:b/>
+          <w:bCs/>
+          <w:sz w:val="36"/>
+          <w:szCs w:val="36"/>
+        </w:rPr>
+      </w:pPr>
+    </w:p>
+    <w:p>
+      <w:pPr>
+        <w:rPr>
+          <w:b/>
+          <w:bCs/>
+          <w:sz w:val="36"/>
+          <w:szCs w:val="36"/>
+        </w:rPr>
+      </w:pPr>
+    </w:p>
+    <w:p>
+      <w:pPr>
+        <w:rPr>
+          <w:b/>
+          <w:bCs/>
+          <w:sz w:val="36"/>
+          <w:szCs w:val="36"/>
+        </w:rPr>
+      </w:pPr>
+    </w:p>
+    <w:p>
+      <w:pPr>
+        <w:rPr>
+          <w:b/>
+          <w:bCs/>
+          <w:sz w:val="36"/>
+          <w:szCs w:val="36"/>
+        </w:rPr>
+      </w:pPr>
+      <w:r>
+        <w:rPr>
+          <w:b/>
+          <w:bCs/>
+          <w:sz w:val="36"/>
+          <w:szCs w:val="36"/>
+        </w:rPr>
         <w:t xml:space="preserve">Dropdown list </w:t>
       </w:r>
       <w:r>
+        <w:rPr>
+          <w:b/>
+          <w:bCs/>
+          <w:sz w:val="36"/>
+          <w:szCs w:val="36"/>
+        </w:rPr>
         <w:t>for</w:t>
       </w:r>
       <w:r>
+        <w:rPr>
+          <w:b/>
+          <w:bCs/>
+          <w:sz w:val="36"/>
+          <w:szCs w:val="36"/>
+        </w:rPr>
         <w:t xml:space="preserve"> department</w:t>
       </w:r>
     </w:p>
     <w:p>
-      <w:r>
-        <w:rPr>
+      <w:pPr>
+        <w:rPr>
+          <w:b/>
+          <w:bCs/>
+          <w:sz w:val="36"/>
+          <w:szCs w:val="36"/>
+        </w:rPr>
+      </w:pPr>
+      <w:r>
+        <w:rPr>
+          <w:b/>
+          <w:bCs/>
           <w:noProof/>
-        </w:rPr>
+          <w:sz w:val="36"/>
+          <w:szCs w:val="36"/>
+        </w:rPr>
+        <w:lastRenderedPageBreak/>
         <w:drawing>
           <wp:inline distT="0" distB="0" distL="0" distR="0" wp14:anchorId="22CEA5E2" wp14:editId="0C92AAF7">
             <wp:extent cx="5943600" cy="3343275"/>
@@ -537,23 +891,61 @@
         </w:drawing>
       </w:r>
     </w:p>
-    <w:p/>
-    <w:p>
-      <w:r>
+    <w:p>
+      <w:pPr>
+        <w:rPr>
+          <w:b/>
+          <w:bCs/>
+          <w:sz w:val="36"/>
+          <w:szCs w:val="36"/>
+        </w:rPr>
+      </w:pPr>
+    </w:p>
+    <w:p>
+      <w:pPr>
+        <w:rPr>
+          <w:b/>
+          <w:bCs/>
+          <w:sz w:val="36"/>
+          <w:szCs w:val="36"/>
+        </w:rPr>
+      </w:pPr>
+      <w:r>
+        <w:rPr>
+          <w:b/>
+          <w:bCs/>
+          <w:sz w:val="36"/>
+          <w:szCs w:val="36"/>
+        </w:rPr>
         <w:t>Update Department</w:t>
       </w:r>
       <w:r>
-        <w:t>s</w:t>
-      </w:r>
-      <w:r>
-        <w:t xml:space="preserve"> </w:t>
-      </w:r>
-      <w:r>
-        <w:t>table</w:t>
-      </w:r>
-    </w:p>
-    <w:p>
-      <w:r>
+        <w:rPr>
+          <w:b/>
+          <w:bCs/>
+          <w:sz w:val="36"/>
+          <w:szCs w:val="36"/>
+        </w:rPr>
+        <w:t>s table</w:t>
+      </w:r>
+    </w:p>
+    <w:p>
+      <w:pPr>
+        <w:rPr>
+          <w:b/>
+          <w:bCs/>
+          <w:sz w:val="36"/>
+          <w:szCs w:val="36"/>
+        </w:rPr>
+      </w:pPr>
+      <w:r>
+        <w:rPr>
+          <w:b/>
+          <w:bCs/>
+          <w:noProof/>
+          <w:sz w:val="36"/>
+          <w:szCs w:val="36"/>
+        </w:rPr>
         <w:drawing>
           <wp:inline distT="0" distB="0" distL="0" distR="0" wp14:anchorId="7FF48089" wp14:editId="61F40293">
             <wp:extent cx="3505689" cy="1228896"/>
@@ -579,6 +971,136 @@
                     <a:xfrm>
                       <a:off x="0" y="0"/>
                       <a:ext cx="3505689" cy="1228896"/>
+                    </a:xfrm>
+                    <a:prstGeom prst="rect">
+                      <a:avLst/>
+                    </a:prstGeom>
+                  </pic:spPr>
+                </pic:pic>
+              </a:graphicData>
+            </a:graphic>
+          </wp:inline>
+        </w:drawing>
+      </w:r>
+    </w:p>
+    <w:p>
+      <w:pPr>
+        <w:rPr>
+          <w:b/>
+          <w:bCs/>
+          <w:sz w:val="36"/>
+          <w:szCs w:val="36"/>
+        </w:rPr>
+      </w:pPr>
+    </w:p>
+    <w:p>
+      <w:pPr>
+        <w:rPr>
+          <w:b/>
+          <w:bCs/>
+          <w:sz w:val="36"/>
+          <w:szCs w:val="36"/>
+        </w:rPr>
+      </w:pPr>
+    </w:p>
+    <w:p>
+      <w:pPr>
+        <w:rPr>
+          <w:b/>
+          <w:bCs/>
+          <w:sz w:val="36"/>
+          <w:szCs w:val="36"/>
+        </w:rPr>
+      </w:pPr>
+    </w:p>
+    <w:p>
+      <w:pPr>
+        <w:rPr>
+          <w:b/>
+          <w:bCs/>
+          <w:sz w:val="36"/>
+          <w:szCs w:val="36"/>
+        </w:rPr>
+      </w:pPr>
+    </w:p>
+    <w:p>
+      <w:pPr>
+        <w:rPr>
+          <w:b/>
+          <w:bCs/>
+          <w:sz w:val="36"/>
+          <w:szCs w:val="36"/>
+        </w:rPr>
+      </w:pPr>
+    </w:p>
+    <w:p>
+      <w:pPr>
+        <w:rPr>
+          <w:b/>
+          <w:bCs/>
+          <w:sz w:val="36"/>
+          <w:szCs w:val="36"/>
+        </w:rPr>
+      </w:pPr>
+    </w:p>
+    <w:p>
+      <w:pPr>
+        <w:rPr>
+          <w:b/>
+          <w:bCs/>
+          <w:sz w:val="36"/>
+          <w:szCs w:val="36"/>
+        </w:rPr>
+      </w:pPr>
+      <w:r>
+        <w:rPr>
+          <w:b/>
+          <w:bCs/>
+          <w:sz w:val="36"/>
+          <w:szCs w:val="36"/>
+        </w:rPr>
+        <w:lastRenderedPageBreak/>
+        <w:t>Add Task frontend</w:t>
+      </w:r>
+    </w:p>
+    <w:p>
+      <w:pPr>
+        <w:rPr>
+          <w:b/>
+          <w:bCs/>
+          <w:sz w:val="36"/>
+          <w:szCs w:val="36"/>
+        </w:rPr>
+      </w:pPr>
+      <w:r>
+        <w:rPr>
+          <w:noProof/>
+        </w:rPr>
+        <w:drawing>
+          <wp:inline distT="0" distB="0" distL="0" distR="0" wp14:anchorId="7E0D8C99" wp14:editId="7F57CED0">
+            <wp:extent cx="5943600" cy="3343275"/>
+            <wp:effectExtent l="0" t="0" r="0" b="9525"/>
+            <wp:docPr id="670065855" name="Picture 1"/>
+            <wp:cNvGraphicFramePr>
+              <a:graphicFrameLocks xmlns:a="http://schemas.openxmlformats.org/drawingml/2006/main" noChangeAspect="1"/>
+            </wp:cNvGraphicFramePr>
+            <a:graphic xmlns:a="http://schemas.openxmlformats.org/drawingml/2006/main">
+              <a:graphicData uri="http://schemas.openxmlformats.org/drawingml/2006/picture">
+                <pic:pic xmlns:pic="http://schemas.openxmlformats.org/drawingml/2006/picture">
+                  <pic:nvPicPr>
+                    <pic:cNvPr id="670065855" name=""/>
+                    <pic:cNvPicPr/>
+                  </pic:nvPicPr>
+                  <pic:blipFill>
+                    <a:blip r:embed="rId17"/>
+                    <a:stretch>
+                      <a:fillRect/>
+                    </a:stretch>
+                  </pic:blipFill>
+                  <pic:spPr>
+                    <a:xfrm>
+                      <a:off x="0" y="0"/>
+                      <a:ext cx="5943600" cy="3343275"/>
                     </a:xfrm>
                     <a:prstGeom prst="rect">
                       <a:avLst/>

</xml_diff>

<commit_message>
Last error fixed. Add EmployeeRole, setup entity and create FE for Employee Role
</commit_message>
<xml_diff>
--- a/business_web_app_project/Web2_project_progression.docx
+++ b/business_web_app_project/Web2_project_progression.docx
@@ -1112,6 +1112,172 @@
           </wp:inline>
         </w:drawing>
       </w:r>
+    </w:p>
+    <w:p>
+      <w:pPr>
+        <w:rPr>
+          <w:b/>
+          <w:bCs/>
+          <w:sz w:val="36"/>
+          <w:szCs w:val="36"/>
+        </w:rPr>
+      </w:pPr>
+    </w:p>
+    <w:p>
+      <w:pPr>
+        <w:rPr>
+          <w:b/>
+          <w:bCs/>
+          <w:sz w:val="36"/>
+          <w:szCs w:val="36"/>
+        </w:rPr>
+      </w:pPr>
+      <w:r>
+        <w:rPr>
+          <w:b/>
+          <w:bCs/>
+          <w:sz w:val="36"/>
+          <w:szCs w:val="36"/>
+        </w:rPr>
+        <w:t>Finished CRUD for task (set up logic later)</w:t>
+      </w:r>
+      <w:r>
+        <w:rPr>
+          <w:b/>
+          <w:bCs/>
+          <w:sz w:val="36"/>
+          <w:szCs w:val="36"/>
+        </w:rPr>
+        <w:br/>
+      </w:r>
+      <w:r>
+        <w:rPr>
+          <w:noProof/>
+        </w:rPr>
+        <w:drawing>
+          <wp:inline distT="0" distB="0" distL="0" distR="0" wp14:anchorId="26FDF8B0" wp14:editId="386E412C">
+            <wp:extent cx="5943600" cy="3343275"/>
+            <wp:effectExtent l="0" t="0" r="0" b="9525"/>
+            <wp:docPr id="833216474" name="Picture 1"/>
+            <wp:cNvGraphicFramePr>
+              <a:graphicFrameLocks xmlns:a="http://schemas.openxmlformats.org/drawingml/2006/main" noChangeAspect="1"/>
+            </wp:cNvGraphicFramePr>
+            <a:graphic xmlns:a="http://schemas.openxmlformats.org/drawingml/2006/main">
+              <a:graphicData uri="http://schemas.openxmlformats.org/drawingml/2006/picture">
+                <pic:pic xmlns:pic="http://schemas.openxmlformats.org/drawingml/2006/picture">
+                  <pic:nvPicPr>
+                    <pic:cNvPr id="833216474" name=""/>
+                    <pic:cNvPicPr/>
+                  </pic:nvPicPr>
+                  <pic:blipFill>
+                    <a:blip r:embed="rId18"/>
+                    <a:stretch>
+                      <a:fillRect/>
+                    </a:stretch>
+                  </pic:blipFill>
+                  <pic:spPr>
+                    <a:xfrm>
+                      <a:off x="0" y="0"/>
+                      <a:ext cx="5943600" cy="3343275"/>
+                    </a:xfrm>
+                    <a:prstGeom prst="rect">
+                      <a:avLst/>
+                    </a:prstGeom>
+                  </pic:spPr>
+                </pic:pic>
+              </a:graphicData>
+            </a:graphic>
+          </wp:inline>
+        </w:drawing>
+      </w:r>
+    </w:p>
+    <w:p>
+      <w:pPr>
+        <w:rPr>
+          <w:b/>
+          <w:bCs/>
+          <w:sz w:val="36"/>
+          <w:szCs w:val="36"/>
+        </w:rPr>
+      </w:pPr>
+      <w:r>
+        <w:rPr>
+          <w:b/>
+          <w:bCs/>
+          <w:sz w:val="36"/>
+          <w:szCs w:val="36"/>
+        </w:rPr>
+        <w:lastRenderedPageBreak/>
+        <w:t>Add table “Role” and CRUD(For logic. Ex: Managers do not assign tasks for themselves)</w:t>
+      </w:r>
+      <w:r>
+        <w:rPr>
+          <w:b/>
+          <w:bCs/>
+          <w:sz w:val="36"/>
+          <w:szCs w:val="36"/>
+        </w:rPr>
+        <w:br/>
+      </w:r>
+      <w:r>
+        <w:rPr>
+          <w:noProof/>
+        </w:rPr>
+        <w:drawing>
+          <wp:inline distT="0" distB="0" distL="0" distR="0" wp14:anchorId="5C7A85F9" wp14:editId="645E7A76">
+            <wp:extent cx="5943600" cy="3343275"/>
+            <wp:effectExtent l="0" t="0" r="0" b="9525"/>
+            <wp:docPr id="1250863846" name="Picture 1"/>
+            <wp:cNvGraphicFramePr>
+              <a:graphicFrameLocks xmlns:a="http://schemas.openxmlformats.org/drawingml/2006/main" noChangeAspect="1"/>
+            </wp:cNvGraphicFramePr>
+            <a:graphic xmlns:a="http://schemas.openxmlformats.org/drawingml/2006/main">
+              <a:graphicData uri="http://schemas.openxmlformats.org/drawingml/2006/picture">
+                <pic:pic xmlns:pic="http://schemas.openxmlformats.org/drawingml/2006/picture">
+                  <pic:nvPicPr>
+                    <pic:cNvPr id="1250863846" name=""/>
+                    <pic:cNvPicPr/>
+                  </pic:nvPicPr>
+                  <pic:blipFill>
+                    <a:blip r:embed="rId19"/>
+                    <a:stretch>
+                      <a:fillRect/>
+                    </a:stretch>
+                  </pic:blipFill>
+                  <pic:spPr>
+                    <a:xfrm>
+                      <a:off x="0" y="0"/>
+                      <a:ext cx="5943600" cy="3343275"/>
+                    </a:xfrm>
+                    <a:prstGeom prst="rect">
+                      <a:avLst/>
+                    </a:prstGeom>
+                  </pic:spPr>
+                </pic:pic>
+              </a:graphicData>
+            </a:graphic>
+          </wp:inline>
+        </w:drawing>
+      </w:r>
+      <w:r>
+        <w:rPr>
+          <w:b/>
+          <w:bCs/>
+          <w:sz w:val="36"/>
+          <w:szCs w:val="36"/>
+        </w:rPr>
+        <w:br/>
+      </w:r>
+    </w:p>
+    <w:p>
+      <w:pPr>
+        <w:rPr>
+          <w:b/>
+          <w:bCs/>
+          <w:sz w:val="36"/>
+          <w:szCs w:val="36"/>
+        </w:rPr>
+      </w:pPr>
     </w:p>
     <w:sectPr>
       <w:pgSz w:w="12240" w:h="15840"/>

</xml_diff>

<commit_message>
Fixed minor bugs. Omit some attributes in Employee entity. Add static entity Status for tasks.
</commit_message>
<xml_diff>
--- a/business_web_app_project/Web2_project_progression.docx
+++ b/business_web_app_project/Web2_project_progression.docx
@@ -56,7 +56,7 @@
                     </pic:cNvPicPr>
                   </pic:nvPicPr>
                   <pic:blipFill>
-                    <a:blip r:embed="rId5">
+                    <a:blip r:embed="rId6">
                       <a:extLst>
                         <a:ext uri="{28A0092B-C50C-407E-A947-70E740481C1C}">
                           <a14:useLocalDpi xmlns:a14="http://schemas.microsoft.com/office/drawing/2010/main" val="0"/>
@@ -150,88 +150,6 @@
                     <pic:cNvPicPr/>
                   </pic:nvPicPr>
                   <pic:blipFill>
-                    <a:blip r:embed="rId6"/>
-                    <a:stretch>
-                      <a:fillRect/>
-                    </a:stretch>
-                  </pic:blipFill>
-                  <pic:spPr>
-                    <a:xfrm>
-                      <a:off x="0" y="0"/>
-                      <a:ext cx="5943600" cy="3343275"/>
-                    </a:xfrm>
-                    <a:prstGeom prst="rect">
-                      <a:avLst/>
-                    </a:prstGeom>
-                  </pic:spPr>
-                </pic:pic>
-              </a:graphicData>
-            </a:graphic>
-          </wp:inline>
-        </w:drawing>
-      </w:r>
-    </w:p>
-    <w:p>
-      <w:pPr>
-        <w:rPr>
-          <w:b/>
-          <w:bCs/>
-          <w:sz w:val="36"/>
-          <w:szCs w:val="36"/>
-        </w:rPr>
-      </w:pPr>
-    </w:p>
-    <w:p>
-      <w:pPr>
-        <w:rPr>
-          <w:b/>
-          <w:bCs/>
-          <w:sz w:val="36"/>
-          <w:szCs w:val="36"/>
-        </w:rPr>
-      </w:pPr>
-      <w:r>
-        <w:rPr>
-          <w:b/>
-          <w:bCs/>
-          <w:sz w:val="36"/>
-          <w:szCs w:val="36"/>
-        </w:rPr>
-        <w:t>List of employee (not completed yet)</w:t>
-      </w:r>
-      <w:r>
-        <w:rPr>
-          <w:b/>
-          <w:bCs/>
-          <w:sz w:val="36"/>
-          <w:szCs w:val="36"/>
-        </w:rPr>
-        <w:br/>
-      </w:r>
-      <w:r>
-        <w:rPr>
-          <w:b/>
-          <w:bCs/>
-          <w:noProof/>
-          <w:sz w:val="36"/>
-          <w:szCs w:val="36"/>
-        </w:rPr>
-        <w:drawing>
-          <wp:inline distT="0" distB="0" distL="0" distR="0" wp14:anchorId="52A6B740" wp14:editId="01AF6D4A">
-            <wp:extent cx="5943600" cy="3343275"/>
-            <wp:effectExtent l="0" t="0" r="0" b="9525"/>
-            <wp:docPr id="74277582" name="Picture 1"/>
-            <wp:cNvGraphicFramePr>
-              <a:graphicFrameLocks xmlns:a="http://schemas.openxmlformats.org/drawingml/2006/main" noChangeAspect="1"/>
-            </wp:cNvGraphicFramePr>
-            <a:graphic xmlns:a="http://schemas.openxmlformats.org/drawingml/2006/main">
-              <a:graphicData uri="http://schemas.openxmlformats.org/drawingml/2006/picture">
-                <pic:pic xmlns:pic="http://schemas.openxmlformats.org/drawingml/2006/picture">
-                  <pic:nvPicPr>
-                    <pic:cNvPr id="74277582" name=""/>
-                    <pic:cNvPicPr/>
-                  </pic:nvPicPr>
-                  <pic:blipFill>
                     <a:blip r:embed="rId7"/>
                     <a:stretch>
                       <a:fillRect/>
@@ -279,8 +197,7 @@
           <w:sz w:val="36"/>
           <w:szCs w:val="36"/>
         </w:rPr>
-        <w:lastRenderedPageBreak/>
-        <w:t>Add, adjust and delete feature</w:t>
+        <w:t>List of employee (not completed yet)</w:t>
       </w:r>
       <w:r>
         <w:rPr>
@@ -300,10 +217,10 @@
           <w:szCs w:val="36"/>
         </w:rPr>
         <w:drawing>
-          <wp:inline distT="0" distB="0" distL="0" distR="0" wp14:anchorId="1E8E0A7C" wp14:editId="3B4DE809">
+          <wp:inline distT="0" distB="0" distL="0" distR="0" wp14:anchorId="52A6B740" wp14:editId="01AF6D4A">
             <wp:extent cx="5943600" cy="3343275"/>
             <wp:effectExtent l="0" t="0" r="0" b="9525"/>
-            <wp:docPr id="935306479" name="Picture 1"/>
+            <wp:docPr id="74277582" name="Picture 1"/>
             <wp:cNvGraphicFramePr>
               <a:graphicFrameLocks xmlns:a="http://schemas.openxmlformats.org/drawingml/2006/main" noChangeAspect="1"/>
             </wp:cNvGraphicFramePr>
@@ -311,7 +228,7 @@
               <a:graphicData uri="http://schemas.openxmlformats.org/drawingml/2006/picture">
                 <pic:pic xmlns:pic="http://schemas.openxmlformats.org/drawingml/2006/picture">
                   <pic:nvPicPr>
-                    <pic:cNvPr id="935306479" name=""/>
+                    <pic:cNvPr id="74277582" name=""/>
                     <pic:cNvPicPr/>
                   </pic:nvPicPr>
                   <pic:blipFill>
@@ -345,6 +262,35 @@
           <w:szCs w:val="36"/>
         </w:rPr>
       </w:pPr>
+    </w:p>
+    <w:p>
+      <w:pPr>
+        <w:rPr>
+          <w:b/>
+          <w:bCs/>
+          <w:sz w:val="36"/>
+          <w:szCs w:val="36"/>
+        </w:rPr>
+      </w:pPr>
+      <w:r>
+        <w:rPr>
+          <w:b/>
+          <w:bCs/>
+          <w:sz w:val="36"/>
+          <w:szCs w:val="36"/>
+        </w:rPr>
+        <w:lastRenderedPageBreak/>
+        <w:t>Add, adjust and delete feature</w:t>
+      </w:r>
+      <w:r>
+        <w:rPr>
+          <w:b/>
+          <w:bCs/>
+          <w:sz w:val="36"/>
+          <w:szCs w:val="36"/>
+        </w:rPr>
+        <w:br/>
+      </w:r>
       <w:r>
         <w:rPr>
           <w:b/>
@@ -354,10 +300,10 @@
           <w:szCs w:val="36"/>
         </w:rPr>
         <w:drawing>
-          <wp:inline distT="0" distB="0" distL="0" distR="0" wp14:anchorId="42B6F753" wp14:editId="4F2068CA">
+          <wp:inline distT="0" distB="0" distL="0" distR="0" wp14:anchorId="1E8E0A7C" wp14:editId="3B4DE809">
             <wp:extent cx="5943600" cy="3343275"/>
             <wp:effectExtent l="0" t="0" r="0" b="9525"/>
-            <wp:docPr id="2050655850" name="Picture 1"/>
+            <wp:docPr id="935306479" name="Picture 1"/>
             <wp:cNvGraphicFramePr>
               <a:graphicFrameLocks xmlns:a="http://schemas.openxmlformats.org/drawingml/2006/main" noChangeAspect="1"/>
             </wp:cNvGraphicFramePr>
@@ -365,7 +311,7 @@
               <a:graphicData uri="http://schemas.openxmlformats.org/drawingml/2006/picture">
                 <pic:pic xmlns:pic="http://schemas.openxmlformats.org/drawingml/2006/picture">
                   <pic:nvPicPr>
-                    <pic:cNvPr id="2050655850" name=""/>
+                    <pic:cNvPr id="935306479" name=""/>
                     <pic:cNvPicPr/>
                   </pic:nvPicPr>
                   <pic:blipFill>
@@ -399,36 +345,6 @@
           <w:szCs w:val="36"/>
         </w:rPr>
       </w:pPr>
-    </w:p>
-    <w:p>
-      <w:pPr>
-        <w:rPr>
-          <w:b/>
-          <w:bCs/>
-          <w:sz w:val="36"/>
-          <w:szCs w:val="36"/>
-        </w:rPr>
-      </w:pPr>
-    </w:p>
-    <w:p>
-      <w:pPr>
-        <w:rPr>
-          <w:b/>
-          <w:bCs/>
-          <w:sz w:val="36"/>
-          <w:szCs w:val="36"/>
-        </w:rPr>
-      </w:pPr>
-      <w:r>
-        <w:rPr>
-          <w:b/>
-          <w:bCs/>
-          <w:sz w:val="36"/>
-          <w:szCs w:val="36"/>
-        </w:rPr>
-        <w:lastRenderedPageBreak/>
-        <w:t>Update employee front end &amp; back end</w:t>
-      </w:r>
       <w:r>
         <w:rPr>
           <w:b/>
@@ -438,10 +354,10 @@
           <w:szCs w:val="36"/>
         </w:rPr>
         <w:drawing>
-          <wp:inline distT="0" distB="0" distL="0" distR="0" wp14:anchorId="6C249A0C" wp14:editId="63F65644">
+          <wp:inline distT="0" distB="0" distL="0" distR="0" wp14:anchorId="42B6F753" wp14:editId="4F2068CA">
             <wp:extent cx="5943600" cy="3343275"/>
             <wp:effectExtent l="0" t="0" r="0" b="9525"/>
-            <wp:docPr id="1399221073" name="Picture 1"/>
+            <wp:docPr id="2050655850" name="Picture 1"/>
             <wp:cNvGraphicFramePr>
               <a:graphicFrameLocks xmlns:a="http://schemas.openxmlformats.org/drawingml/2006/main" noChangeAspect="1"/>
             </wp:cNvGraphicFramePr>
@@ -449,7 +365,7 @@
               <a:graphicData uri="http://schemas.openxmlformats.org/drawingml/2006/picture">
                 <pic:pic xmlns:pic="http://schemas.openxmlformats.org/drawingml/2006/picture">
                   <pic:nvPicPr>
-                    <pic:cNvPr id="1399221073" name=""/>
+                    <pic:cNvPr id="2050655850" name=""/>
                     <pic:cNvPicPr/>
                   </pic:nvPicPr>
                   <pic:blipFill>
@@ -473,6 +389,46 @@
           </wp:inline>
         </w:drawing>
       </w:r>
+    </w:p>
+    <w:p>
+      <w:pPr>
+        <w:rPr>
+          <w:b/>
+          <w:bCs/>
+          <w:sz w:val="36"/>
+          <w:szCs w:val="36"/>
+        </w:rPr>
+      </w:pPr>
+    </w:p>
+    <w:p>
+      <w:pPr>
+        <w:rPr>
+          <w:b/>
+          <w:bCs/>
+          <w:sz w:val="36"/>
+          <w:szCs w:val="36"/>
+        </w:rPr>
+      </w:pPr>
+    </w:p>
+    <w:p>
+      <w:pPr>
+        <w:rPr>
+          <w:b/>
+          <w:bCs/>
+          <w:sz w:val="36"/>
+          <w:szCs w:val="36"/>
+        </w:rPr>
+      </w:pPr>
+      <w:r>
+        <w:rPr>
+          <w:b/>
+          <w:bCs/>
+          <w:sz w:val="36"/>
+          <w:szCs w:val="36"/>
+        </w:rPr>
+        <w:lastRenderedPageBreak/>
+        <w:t>Update employee front end &amp; back end</w:t>
+      </w:r>
       <w:r>
         <w:rPr>
           <w:b/>
@@ -481,12 +437,11 @@
           <w:sz w:val="36"/>
           <w:szCs w:val="36"/>
         </w:rPr>
-        <w:lastRenderedPageBreak/>
         <w:drawing>
-          <wp:inline distT="0" distB="0" distL="0" distR="0" wp14:anchorId="3EF25057" wp14:editId="77F11824">
+          <wp:inline distT="0" distB="0" distL="0" distR="0" wp14:anchorId="6C249A0C" wp14:editId="63F65644">
             <wp:extent cx="5943600" cy="3343275"/>
             <wp:effectExtent l="0" t="0" r="0" b="9525"/>
-            <wp:docPr id="1036143264" name="Picture 1"/>
+            <wp:docPr id="1399221073" name="Picture 1"/>
             <wp:cNvGraphicFramePr>
               <a:graphicFrameLocks xmlns:a="http://schemas.openxmlformats.org/drawingml/2006/main" noChangeAspect="1"/>
             </wp:cNvGraphicFramePr>
@@ -494,7 +449,7 @@
               <a:graphicData uri="http://schemas.openxmlformats.org/drawingml/2006/picture">
                 <pic:pic xmlns:pic="http://schemas.openxmlformats.org/drawingml/2006/picture">
                   <pic:nvPicPr>
-                    <pic:cNvPr id="1036143264" name=""/>
+                    <pic:cNvPr id="1399221073" name=""/>
                     <pic:cNvPicPr/>
                   </pic:nvPicPr>
                   <pic:blipFill>
@@ -526,11 +481,12 @@
           <w:sz w:val="36"/>
           <w:szCs w:val="36"/>
         </w:rPr>
+        <w:lastRenderedPageBreak/>
         <w:drawing>
-          <wp:inline distT="0" distB="0" distL="0" distR="0" wp14:anchorId="1BA1822D" wp14:editId="01716511">
+          <wp:inline distT="0" distB="0" distL="0" distR="0" wp14:anchorId="3EF25057" wp14:editId="77F11824">
             <wp:extent cx="5943600" cy="3343275"/>
             <wp:effectExtent l="0" t="0" r="0" b="9525"/>
-            <wp:docPr id="2022156565" name="Picture 1"/>
+            <wp:docPr id="1036143264" name="Picture 1"/>
             <wp:cNvGraphicFramePr>
               <a:graphicFrameLocks xmlns:a="http://schemas.openxmlformats.org/drawingml/2006/main" noChangeAspect="1"/>
             </wp:cNvGraphicFramePr>
@@ -538,7 +494,7 @@
               <a:graphicData uri="http://schemas.openxmlformats.org/drawingml/2006/picture">
                 <pic:pic xmlns:pic="http://schemas.openxmlformats.org/drawingml/2006/picture">
                   <pic:nvPicPr>
-                    <pic:cNvPr id="2022156565" name=""/>
+                    <pic:cNvPr id="1036143264" name=""/>
                     <pic:cNvPicPr/>
                   </pic:nvPicPr>
                   <pic:blipFill>
@@ -562,85 +518,6 @@
           </wp:inline>
         </w:drawing>
       </w:r>
-    </w:p>
-    <w:p>
-      <w:pPr>
-        <w:rPr>
-          <w:b/>
-          <w:bCs/>
-          <w:sz w:val="36"/>
-          <w:szCs w:val="36"/>
-        </w:rPr>
-      </w:pPr>
-    </w:p>
-    <w:p>
-      <w:pPr>
-        <w:rPr>
-          <w:b/>
-          <w:bCs/>
-          <w:sz w:val="36"/>
-          <w:szCs w:val="36"/>
-        </w:rPr>
-      </w:pPr>
-    </w:p>
-    <w:p>
-      <w:pPr>
-        <w:rPr>
-          <w:b/>
-          <w:bCs/>
-          <w:sz w:val="36"/>
-          <w:szCs w:val="36"/>
-        </w:rPr>
-      </w:pPr>
-    </w:p>
-    <w:p>
-      <w:pPr>
-        <w:rPr>
-          <w:b/>
-          <w:bCs/>
-          <w:sz w:val="36"/>
-          <w:szCs w:val="36"/>
-        </w:rPr>
-      </w:pPr>
-    </w:p>
-    <w:p>
-      <w:pPr>
-        <w:rPr>
-          <w:b/>
-          <w:bCs/>
-          <w:sz w:val="36"/>
-          <w:szCs w:val="36"/>
-        </w:rPr>
-      </w:pPr>
-    </w:p>
-    <w:p>
-      <w:pPr>
-        <w:rPr>
-          <w:b/>
-          <w:bCs/>
-          <w:sz w:val="36"/>
-          <w:szCs w:val="36"/>
-        </w:rPr>
-      </w:pPr>
-      <w:r>
-        <w:rPr>
-          <w:b/>
-          <w:bCs/>
-          <w:sz w:val="36"/>
-          <w:szCs w:val="36"/>
-        </w:rPr>
-        <w:t>Navbar</w:t>
-      </w:r>
-    </w:p>
-    <w:p>
-      <w:pPr>
-        <w:rPr>
-          <w:b/>
-          <w:bCs/>
-          <w:sz w:val="36"/>
-          <w:szCs w:val="36"/>
-        </w:rPr>
-      </w:pPr>
       <w:r>
         <w:rPr>
           <w:b/>
@@ -650,10 +527,10 @@
           <w:szCs w:val="36"/>
         </w:rPr>
         <w:drawing>
-          <wp:inline distT="0" distB="0" distL="0" distR="0" wp14:anchorId="51000531" wp14:editId="7184D708">
+          <wp:inline distT="0" distB="0" distL="0" distR="0" wp14:anchorId="1BA1822D" wp14:editId="01716511">
             <wp:extent cx="5943600" cy="3343275"/>
             <wp:effectExtent l="0" t="0" r="0" b="9525"/>
-            <wp:docPr id="1746729286" name="Picture 1"/>
+            <wp:docPr id="2022156565" name="Picture 1"/>
             <wp:cNvGraphicFramePr>
               <a:graphicFrameLocks xmlns:a="http://schemas.openxmlformats.org/drawingml/2006/main" noChangeAspect="1"/>
             </wp:cNvGraphicFramePr>
@@ -661,7 +538,7 @@
               <a:graphicData uri="http://schemas.openxmlformats.org/drawingml/2006/picture">
                 <pic:pic xmlns:pic="http://schemas.openxmlformats.org/drawingml/2006/picture">
                   <pic:nvPicPr>
-                    <pic:cNvPr id="1746729286" name=""/>
+                    <pic:cNvPr id="2022156565" name=""/>
                     <pic:cNvPicPr/>
                   </pic:nvPicPr>
                   <pic:blipFill>
@@ -705,25 +582,65 @@
           <w:szCs w:val="36"/>
         </w:rPr>
       </w:pPr>
-      <w:r>
-        <w:rPr>
-          <w:b/>
-          <w:bCs/>
-          <w:sz w:val="36"/>
-          <w:szCs w:val="36"/>
-        </w:rPr>
-        <w:lastRenderedPageBreak/>
-        <w:t>Department front end</w:t>
-      </w:r>
-      <w:r>
-        <w:rPr>
-          <w:b/>
-          <w:bCs/>
-          <w:sz w:val="36"/>
-          <w:szCs w:val="36"/>
-        </w:rPr>
-        <w:br/>
-      </w:r>
+    </w:p>
+    <w:p>
+      <w:pPr>
+        <w:rPr>
+          <w:b/>
+          <w:bCs/>
+          <w:sz w:val="36"/>
+          <w:szCs w:val="36"/>
+        </w:rPr>
+      </w:pPr>
+    </w:p>
+    <w:p>
+      <w:pPr>
+        <w:rPr>
+          <w:b/>
+          <w:bCs/>
+          <w:sz w:val="36"/>
+          <w:szCs w:val="36"/>
+        </w:rPr>
+      </w:pPr>
+    </w:p>
+    <w:p>
+      <w:pPr>
+        <w:rPr>
+          <w:b/>
+          <w:bCs/>
+          <w:sz w:val="36"/>
+          <w:szCs w:val="36"/>
+        </w:rPr>
+      </w:pPr>
+    </w:p>
+    <w:p>
+      <w:pPr>
+        <w:rPr>
+          <w:b/>
+          <w:bCs/>
+          <w:sz w:val="36"/>
+          <w:szCs w:val="36"/>
+        </w:rPr>
+      </w:pPr>
+      <w:r>
+        <w:rPr>
+          <w:b/>
+          <w:bCs/>
+          <w:sz w:val="36"/>
+          <w:szCs w:val="36"/>
+        </w:rPr>
+        <w:t>Navbar</w:t>
+      </w:r>
+    </w:p>
+    <w:p>
+      <w:pPr>
+        <w:rPr>
+          <w:b/>
+          <w:bCs/>
+          <w:sz w:val="36"/>
+          <w:szCs w:val="36"/>
+        </w:rPr>
+      </w:pPr>
       <w:r>
         <w:rPr>
           <w:b/>
@@ -733,10 +650,10 @@
           <w:szCs w:val="36"/>
         </w:rPr>
         <w:drawing>
-          <wp:inline distT="0" distB="0" distL="0" distR="0" wp14:anchorId="3CCF49D0" wp14:editId="4394C034">
+          <wp:inline distT="0" distB="0" distL="0" distR="0" wp14:anchorId="51000531" wp14:editId="7184D708">
             <wp:extent cx="5943600" cy="3343275"/>
             <wp:effectExtent l="0" t="0" r="0" b="9525"/>
-            <wp:docPr id="1551744503" name="Picture 1"/>
+            <wp:docPr id="1746729286" name="Picture 1"/>
             <wp:cNvGraphicFramePr>
               <a:graphicFrameLocks xmlns:a="http://schemas.openxmlformats.org/drawingml/2006/main" noChangeAspect="1"/>
             </wp:cNvGraphicFramePr>
@@ -744,7 +661,7 @@
               <a:graphicData uri="http://schemas.openxmlformats.org/drawingml/2006/picture">
                 <pic:pic xmlns:pic="http://schemas.openxmlformats.org/drawingml/2006/picture">
                   <pic:nvPicPr>
-                    <pic:cNvPr id="1551744503" name=""/>
+                    <pic:cNvPr id="1746729286" name=""/>
                     <pic:cNvPicPr/>
                   </pic:nvPicPr>
                   <pic:blipFill>
@@ -788,63 +705,25 @@
           <w:szCs w:val="36"/>
         </w:rPr>
       </w:pPr>
-    </w:p>
-    <w:p>
-      <w:pPr>
-        <w:rPr>
-          <w:b/>
-          <w:bCs/>
-          <w:sz w:val="36"/>
-          <w:szCs w:val="36"/>
-        </w:rPr>
-      </w:pPr>
-    </w:p>
-    <w:p>
-      <w:pPr>
-        <w:rPr>
-          <w:b/>
-          <w:bCs/>
-          <w:sz w:val="36"/>
-          <w:szCs w:val="36"/>
-        </w:rPr>
-      </w:pPr>
-      <w:r>
-        <w:rPr>
-          <w:b/>
-          <w:bCs/>
-          <w:sz w:val="36"/>
-          <w:szCs w:val="36"/>
-        </w:rPr>
-        <w:t xml:space="preserve">Dropdown list </w:t>
-      </w:r>
-      <w:r>
-        <w:rPr>
-          <w:b/>
-          <w:bCs/>
-          <w:sz w:val="36"/>
-          <w:szCs w:val="36"/>
-        </w:rPr>
-        <w:t>for</w:t>
-      </w:r>
-      <w:r>
-        <w:rPr>
-          <w:b/>
-          <w:bCs/>
-          <w:sz w:val="36"/>
-          <w:szCs w:val="36"/>
-        </w:rPr>
-        <w:t xml:space="preserve"> department</w:t>
-      </w:r>
-    </w:p>
-    <w:p>
-      <w:pPr>
-        <w:rPr>
-          <w:b/>
-          <w:bCs/>
-          <w:sz w:val="36"/>
-          <w:szCs w:val="36"/>
-        </w:rPr>
-      </w:pPr>
+      <w:r>
+        <w:rPr>
+          <w:b/>
+          <w:bCs/>
+          <w:sz w:val="36"/>
+          <w:szCs w:val="36"/>
+        </w:rPr>
+        <w:lastRenderedPageBreak/>
+        <w:t>Department front end</w:t>
+      </w:r>
+      <w:r>
+        <w:rPr>
+          <w:b/>
+          <w:bCs/>
+          <w:sz w:val="36"/>
+          <w:szCs w:val="36"/>
+        </w:rPr>
+        <w:br/>
+      </w:r>
       <w:r>
         <w:rPr>
           <w:b/>
@@ -853,12 +732,11 @@
           <w:sz w:val="36"/>
           <w:szCs w:val="36"/>
         </w:rPr>
-        <w:lastRenderedPageBreak/>
         <w:drawing>
-          <wp:inline distT="0" distB="0" distL="0" distR="0" wp14:anchorId="22CEA5E2" wp14:editId="0C92AAF7">
+          <wp:inline distT="0" distB="0" distL="0" distR="0" wp14:anchorId="3CCF49D0" wp14:editId="4394C034">
             <wp:extent cx="5943600" cy="3343275"/>
             <wp:effectExtent l="0" t="0" r="0" b="9525"/>
-            <wp:docPr id="1785747372" name="Picture 1"/>
+            <wp:docPr id="1551744503" name="Picture 1"/>
             <wp:cNvGraphicFramePr>
               <a:graphicFrameLocks xmlns:a="http://schemas.openxmlformats.org/drawingml/2006/main" noChangeAspect="1"/>
             </wp:cNvGraphicFramePr>
@@ -866,7 +744,7 @@
               <a:graphicData uri="http://schemas.openxmlformats.org/drawingml/2006/picture">
                 <pic:pic xmlns:pic="http://schemas.openxmlformats.org/drawingml/2006/picture">
                   <pic:nvPicPr>
-                    <pic:cNvPr id="1785747372" name=""/>
+                    <pic:cNvPr id="1551744503" name=""/>
                     <pic:cNvPicPr/>
                   </pic:nvPicPr>
                   <pic:blipFill>
@@ -910,6 +788,128 @@
           <w:szCs w:val="36"/>
         </w:rPr>
       </w:pPr>
+    </w:p>
+    <w:p>
+      <w:pPr>
+        <w:rPr>
+          <w:b/>
+          <w:bCs/>
+          <w:sz w:val="36"/>
+          <w:szCs w:val="36"/>
+        </w:rPr>
+      </w:pPr>
+    </w:p>
+    <w:p>
+      <w:pPr>
+        <w:rPr>
+          <w:b/>
+          <w:bCs/>
+          <w:sz w:val="36"/>
+          <w:szCs w:val="36"/>
+        </w:rPr>
+      </w:pPr>
+      <w:r>
+        <w:rPr>
+          <w:b/>
+          <w:bCs/>
+          <w:sz w:val="36"/>
+          <w:szCs w:val="36"/>
+        </w:rPr>
+        <w:t xml:space="preserve">Dropdown list </w:t>
+      </w:r>
+      <w:r>
+        <w:rPr>
+          <w:b/>
+          <w:bCs/>
+          <w:sz w:val="36"/>
+          <w:szCs w:val="36"/>
+        </w:rPr>
+        <w:t>for</w:t>
+      </w:r>
+      <w:r>
+        <w:rPr>
+          <w:b/>
+          <w:bCs/>
+          <w:sz w:val="36"/>
+          <w:szCs w:val="36"/>
+        </w:rPr>
+        <w:t xml:space="preserve"> department</w:t>
+      </w:r>
+    </w:p>
+    <w:p>
+      <w:pPr>
+        <w:rPr>
+          <w:b/>
+          <w:bCs/>
+          <w:sz w:val="36"/>
+          <w:szCs w:val="36"/>
+        </w:rPr>
+      </w:pPr>
+      <w:r>
+        <w:rPr>
+          <w:b/>
+          <w:bCs/>
+          <w:noProof/>
+          <w:sz w:val="36"/>
+          <w:szCs w:val="36"/>
+        </w:rPr>
+        <w:lastRenderedPageBreak/>
+        <w:drawing>
+          <wp:inline distT="0" distB="0" distL="0" distR="0" wp14:anchorId="22CEA5E2" wp14:editId="0C92AAF7">
+            <wp:extent cx="5943600" cy="3343275"/>
+            <wp:effectExtent l="0" t="0" r="0" b="9525"/>
+            <wp:docPr id="1785747372" name="Picture 1"/>
+            <wp:cNvGraphicFramePr>
+              <a:graphicFrameLocks xmlns:a="http://schemas.openxmlformats.org/drawingml/2006/main" noChangeAspect="1"/>
+            </wp:cNvGraphicFramePr>
+            <a:graphic xmlns:a="http://schemas.openxmlformats.org/drawingml/2006/main">
+              <a:graphicData uri="http://schemas.openxmlformats.org/drawingml/2006/picture">
+                <pic:pic xmlns:pic="http://schemas.openxmlformats.org/drawingml/2006/picture">
+                  <pic:nvPicPr>
+                    <pic:cNvPr id="1785747372" name=""/>
+                    <pic:cNvPicPr/>
+                  </pic:nvPicPr>
+                  <pic:blipFill>
+                    <a:blip r:embed="rId16"/>
+                    <a:stretch>
+                      <a:fillRect/>
+                    </a:stretch>
+                  </pic:blipFill>
+                  <pic:spPr>
+                    <a:xfrm>
+                      <a:off x="0" y="0"/>
+                      <a:ext cx="5943600" cy="3343275"/>
+                    </a:xfrm>
+                    <a:prstGeom prst="rect">
+                      <a:avLst/>
+                    </a:prstGeom>
+                  </pic:spPr>
+                </pic:pic>
+              </a:graphicData>
+            </a:graphic>
+          </wp:inline>
+        </w:drawing>
+      </w:r>
+    </w:p>
+    <w:p>
+      <w:pPr>
+        <w:rPr>
+          <w:b/>
+          <w:bCs/>
+          <w:sz w:val="36"/>
+          <w:szCs w:val="36"/>
+        </w:rPr>
+      </w:pPr>
+    </w:p>
+    <w:p>
+      <w:pPr>
+        <w:rPr>
+          <w:b/>
+          <w:bCs/>
+          <w:sz w:val="36"/>
+          <w:szCs w:val="36"/>
+        </w:rPr>
+      </w:pPr>
       <w:r>
         <w:rPr>
           <w:b/>
@@ -962,7 +962,7 @@
                     <pic:cNvPicPr/>
                   </pic:nvPicPr>
                   <pic:blipFill>
-                    <a:blip r:embed="rId16"/>
+                    <a:blip r:embed="rId17"/>
                     <a:stretch>
                       <a:fillRect/>
                     </a:stretch>
@@ -1089,84 +1089,6 @@
                 <pic:pic xmlns:pic="http://schemas.openxmlformats.org/drawingml/2006/picture">
                   <pic:nvPicPr>
                     <pic:cNvPr id="670065855" name=""/>
-                    <pic:cNvPicPr/>
-                  </pic:nvPicPr>
-                  <pic:blipFill>
-                    <a:blip r:embed="rId17"/>
-                    <a:stretch>
-                      <a:fillRect/>
-                    </a:stretch>
-                  </pic:blipFill>
-                  <pic:spPr>
-                    <a:xfrm>
-                      <a:off x="0" y="0"/>
-                      <a:ext cx="5943600" cy="3343275"/>
-                    </a:xfrm>
-                    <a:prstGeom prst="rect">
-                      <a:avLst/>
-                    </a:prstGeom>
-                  </pic:spPr>
-                </pic:pic>
-              </a:graphicData>
-            </a:graphic>
-          </wp:inline>
-        </w:drawing>
-      </w:r>
-    </w:p>
-    <w:p>
-      <w:pPr>
-        <w:rPr>
-          <w:b/>
-          <w:bCs/>
-          <w:sz w:val="36"/>
-          <w:szCs w:val="36"/>
-        </w:rPr>
-      </w:pPr>
-    </w:p>
-    <w:p>
-      <w:pPr>
-        <w:rPr>
-          <w:b/>
-          <w:bCs/>
-          <w:sz w:val="36"/>
-          <w:szCs w:val="36"/>
-        </w:rPr>
-      </w:pPr>
-      <w:r>
-        <w:rPr>
-          <w:b/>
-          <w:bCs/>
-          <w:sz w:val="36"/>
-          <w:szCs w:val="36"/>
-        </w:rPr>
-        <w:t>Finished CRUD for task (set up logic later)</w:t>
-      </w:r>
-      <w:r>
-        <w:rPr>
-          <w:b/>
-          <w:bCs/>
-          <w:sz w:val="36"/>
-          <w:szCs w:val="36"/>
-        </w:rPr>
-        <w:br/>
-      </w:r>
-      <w:r>
-        <w:rPr>
-          <w:noProof/>
-        </w:rPr>
-        <w:drawing>
-          <wp:inline distT="0" distB="0" distL="0" distR="0" wp14:anchorId="26FDF8B0" wp14:editId="386E412C">
-            <wp:extent cx="5943600" cy="3343275"/>
-            <wp:effectExtent l="0" t="0" r="0" b="9525"/>
-            <wp:docPr id="833216474" name="Picture 1"/>
-            <wp:cNvGraphicFramePr>
-              <a:graphicFrameLocks xmlns:a="http://schemas.openxmlformats.org/drawingml/2006/main" noChangeAspect="1"/>
-            </wp:cNvGraphicFramePr>
-            <a:graphic xmlns:a="http://schemas.openxmlformats.org/drawingml/2006/main">
-              <a:graphicData uri="http://schemas.openxmlformats.org/drawingml/2006/picture">
-                <pic:pic xmlns:pic="http://schemas.openxmlformats.org/drawingml/2006/picture">
-                  <pic:nvPicPr>
-                    <pic:cNvPr id="833216474" name=""/>
                     <pic:cNvPicPr/>
                   </pic:nvPicPr>
                   <pic:blipFill>
@@ -1200,15 +1122,24 @@
           <w:szCs w:val="36"/>
         </w:rPr>
       </w:pPr>
-      <w:r>
-        <w:rPr>
-          <w:b/>
-          <w:bCs/>
-          <w:sz w:val="36"/>
-          <w:szCs w:val="36"/>
-        </w:rPr>
-        <w:lastRenderedPageBreak/>
-        <w:t>Add table “Role” and CRUD(For logic. Ex: Managers do not assign tasks for themselves)</w:t>
+    </w:p>
+    <w:p>
+      <w:pPr>
+        <w:rPr>
+          <w:b/>
+          <w:bCs/>
+          <w:sz w:val="36"/>
+          <w:szCs w:val="36"/>
+        </w:rPr>
+      </w:pPr>
+      <w:r>
+        <w:rPr>
+          <w:b/>
+          <w:bCs/>
+          <w:sz w:val="36"/>
+          <w:szCs w:val="36"/>
+        </w:rPr>
+        <w:t>Finished CRUD for task (set up logic later)</w:t>
       </w:r>
       <w:r>
         <w:rPr>
@@ -1224,10 +1155,10 @@
           <w:noProof/>
         </w:rPr>
         <w:drawing>
-          <wp:inline distT="0" distB="0" distL="0" distR="0" wp14:anchorId="5C7A85F9" wp14:editId="645E7A76">
+          <wp:inline distT="0" distB="0" distL="0" distR="0" wp14:anchorId="26FDF8B0" wp14:editId="386E412C">
             <wp:extent cx="5943600" cy="3343275"/>
             <wp:effectExtent l="0" t="0" r="0" b="9525"/>
-            <wp:docPr id="1250863846" name="Picture 1"/>
+            <wp:docPr id="833216474" name="Picture 1"/>
             <wp:cNvGraphicFramePr>
               <a:graphicFrameLocks xmlns:a="http://schemas.openxmlformats.org/drawingml/2006/main" noChangeAspect="1"/>
             </wp:cNvGraphicFramePr>
@@ -1235,7 +1166,7 @@
               <a:graphicData uri="http://schemas.openxmlformats.org/drawingml/2006/picture">
                 <pic:pic xmlns:pic="http://schemas.openxmlformats.org/drawingml/2006/picture">
                   <pic:nvPicPr>
-                    <pic:cNvPr id="1250863846" name=""/>
+                    <pic:cNvPr id="833216474" name=""/>
                     <pic:cNvPicPr/>
                   </pic:nvPicPr>
                   <pic:blipFill>
@@ -1259,6 +1190,26 @@
           </wp:inline>
         </w:drawing>
       </w:r>
+    </w:p>
+    <w:p>
+      <w:pPr>
+        <w:rPr>
+          <w:b/>
+          <w:bCs/>
+          <w:sz w:val="36"/>
+          <w:szCs w:val="36"/>
+        </w:rPr>
+      </w:pPr>
+      <w:r>
+        <w:rPr>
+          <w:b/>
+          <w:bCs/>
+          <w:sz w:val="36"/>
+          <w:szCs w:val="36"/>
+        </w:rPr>
+        <w:lastRenderedPageBreak/>
+        <w:t>Add table “Role” and CRUD(For logic. Ex: Managers do not assign tasks for themselves)</w:t>
+      </w:r>
       <w:r>
         <w:rPr>
           <w:b/>
@@ -1267,6 +1218,374 @@
           <w:szCs w:val="36"/>
         </w:rPr>
         <w:br/>
+      </w:r>
+      <w:r>
+        <w:rPr>
+          <w:noProof/>
+        </w:rPr>
+        <w:drawing>
+          <wp:inline distT="0" distB="0" distL="0" distR="0" wp14:anchorId="5C7A85F9" wp14:editId="645E7A76">
+            <wp:extent cx="5943600" cy="3343275"/>
+            <wp:effectExtent l="0" t="0" r="0" b="9525"/>
+            <wp:docPr id="1250863846" name="Picture 1"/>
+            <wp:cNvGraphicFramePr>
+              <a:graphicFrameLocks xmlns:a="http://schemas.openxmlformats.org/drawingml/2006/main" noChangeAspect="1"/>
+            </wp:cNvGraphicFramePr>
+            <a:graphic xmlns:a="http://schemas.openxmlformats.org/drawingml/2006/main">
+              <a:graphicData uri="http://schemas.openxmlformats.org/drawingml/2006/picture">
+                <pic:pic xmlns:pic="http://schemas.openxmlformats.org/drawingml/2006/picture">
+                  <pic:nvPicPr>
+                    <pic:cNvPr id="1250863846" name=""/>
+                    <pic:cNvPicPr/>
+                  </pic:nvPicPr>
+                  <pic:blipFill>
+                    <a:blip r:embed="rId20"/>
+                    <a:stretch>
+                      <a:fillRect/>
+                    </a:stretch>
+                  </pic:blipFill>
+                  <pic:spPr>
+                    <a:xfrm>
+                      <a:off x="0" y="0"/>
+                      <a:ext cx="5943600" cy="3343275"/>
+                    </a:xfrm>
+                    <a:prstGeom prst="rect">
+                      <a:avLst/>
+                    </a:prstGeom>
+                  </pic:spPr>
+                </pic:pic>
+              </a:graphicData>
+            </a:graphic>
+          </wp:inline>
+        </w:drawing>
+      </w:r>
+      <w:r>
+        <w:rPr>
+          <w:b/>
+          <w:bCs/>
+          <w:sz w:val="36"/>
+          <w:szCs w:val="36"/>
+        </w:rPr>
+        <w:br/>
+      </w:r>
+    </w:p>
+    <w:p>
+      <w:pPr>
+        <w:rPr>
+          <w:b/>
+          <w:bCs/>
+          <w:sz w:val="36"/>
+          <w:szCs w:val="36"/>
+        </w:rPr>
+      </w:pPr>
+    </w:p>
+    <w:p>
+      <w:pPr>
+        <w:rPr>
+          <w:b/>
+          <w:bCs/>
+          <w:sz w:val="36"/>
+          <w:szCs w:val="36"/>
+        </w:rPr>
+      </w:pPr>
+    </w:p>
+    <w:p>
+      <w:pPr>
+        <w:rPr>
+          <w:b/>
+          <w:bCs/>
+          <w:sz w:val="36"/>
+          <w:szCs w:val="36"/>
+        </w:rPr>
+      </w:pPr>
+    </w:p>
+    <w:p>
+      <w:pPr>
+        <w:rPr>
+          <w:b/>
+          <w:bCs/>
+          <w:sz w:val="36"/>
+          <w:szCs w:val="36"/>
+        </w:rPr>
+      </w:pPr>
+    </w:p>
+    <w:p>
+      <w:pPr>
+        <w:rPr>
+          <w:b/>
+          <w:bCs/>
+          <w:sz w:val="36"/>
+          <w:szCs w:val="36"/>
+        </w:rPr>
+      </w:pPr>
+    </w:p>
+    <w:p>
+      <w:pPr>
+        <w:rPr>
+          <w:b/>
+          <w:bCs/>
+          <w:sz w:val="36"/>
+          <w:szCs w:val="36"/>
+        </w:rPr>
+      </w:pPr>
+    </w:p>
+    <w:p>
+      <w:pPr>
+        <w:rPr>
+          <w:b/>
+          <w:bCs/>
+          <w:sz w:val="36"/>
+          <w:szCs w:val="36"/>
+        </w:rPr>
+      </w:pPr>
+    </w:p>
+    <w:p>
+      <w:pPr>
+        <w:rPr>
+          <w:b/>
+          <w:bCs/>
+          <w:sz w:val="36"/>
+          <w:szCs w:val="36"/>
+        </w:rPr>
+      </w:pPr>
+    </w:p>
+    <w:p>
+      <w:pPr>
+        <w:rPr>
+          <w:b/>
+          <w:bCs/>
+          <w:sz w:val="36"/>
+          <w:szCs w:val="36"/>
+        </w:rPr>
+      </w:pPr>
+    </w:p>
+    <w:p>
+      <w:pPr>
+        <w:rPr>
+          <w:b/>
+          <w:bCs/>
+          <w:sz w:val="36"/>
+          <w:szCs w:val="36"/>
+        </w:rPr>
+      </w:pPr>
+      <w:r>
+        <w:rPr>
+          <w:b/>
+          <w:bCs/>
+          <w:sz w:val="36"/>
+          <w:szCs w:val="36"/>
+        </w:rPr>
+        <w:lastRenderedPageBreak/>
+        <w:t>Planning features:</w:t>
+      </w:r>
+    </w:p>
+    <w:p>
+      <w:pPr>
+        <w:rPr>
+          <w:b/>
+          <w:bCs/>
+          <w:sz w:val="36"/>
+          <w:szCs w:val="36"/>
+        </w:rPr>
+      </w:pPr>
+      <w:r>
+        <w:rPr>
+          <w:b/>
+          <w:bCs/>
+          <w:sz w:val="36"/>
+          <w:szCs w:val="36"/>
+        </w:rPr>
+        <w:t>Task Management Enhancements:</w:t>
+      </w:r>
+    </w:p>
+    <w:p>
+      <w:pPr>
+        <w:rPr>
+          <w:b/>
+          <w:bCs/>
+          <w:sz w:val="36"/>
+          <w:szCs w:val="36"/>
+        </w:rPr>
+      </w:pPr>
+      <w:r>
+        <w:rPr>
+          <w:b/>
+          <w:bCs/>
+          <w:sz w:val="36"/>
+          <w:szCs w:val="36"/>
+        </w:rPr>
+        <w:t>Add search and filter functionality for tasks.</w:t>
+      </w:r>
+    </w:p>
+    <w:p>
+      <w:pPr>
+        <w:rPr>
+          <w:b/>
+          <w:bCs/>
+          <w:sz w:val="36"/>
+          <w:szCs w:val="36"/>
+        </w:rPr>
+      </w:pPr>
+      <w:r>
+        <w:rPr>
+          <w:b/>
+          <w:bCs/>
+          <w:sz w:val="36"/>
+          <w:szCs w:val="36"/>
+        </w:rPr>
+        <w:t>Implement task priority levels.</w:t>
+      </w:r>
+    </w:p>
+    <w:p>
+      <w:pPr>
+        <w:rPr>
+          <w:b/>
+          <w:bCs/>
+          <w:sz w:val="36"/>
+          <w:szCs w:val="36"/>
+        </w:rPr>
+      </w:pPr>
+      <w:r>
+        <w:rPr>
+          <w:b/>
+          <w:bCs/>
+          <w:sz w:val="36"/>
+          <w:szCs w:val="36"/>
+        </w:rPr>
+        <w:t>Add task categories or tags.</w:t>
+      </w:r>
+    </w:p>
+    <w:p>
+      <w:pPr>
+        <w:rPr>
+          <w:b/>
+          <w:bCs/>
+          <w:sz w:val="36"/>
+          <w:szCs w:val="36"/>
+        </w:rPr>
+      </w:pPr>
+      <w:r>
+        <w:rPr>
+          <w:b/>
+          <w:bCs/>
+          <w:sz w:val="36"/>
+          <w:szCs w:val="36"/>
+        </w:rPr>
+        <w:t>Employee Management Enhancements:</w:t>
+      </w:r>
+    </w:p>
+    <w:p>
+      <w:pPr>
+        <w:rPr>
+          <w:b/>
+          <w:bCs/>
+          <w:sz w:val="36"/>
+          <w:szCs w:val="36"/>
+        </w:rPr>
+      </w:pPr>
+      <w:r>
+        <w:rPr>
+          <w:b/>
+          <w:bCs/>
+          <w:sz w:val="36"/>
+          <w:szCs w:val="36"/>
+        </w:rPr>
+        <w:t>Add a feature to upload employee photos.</w:t>
+      </w:r>
+    </w:p>
+    <w:p>
+      <w:pPr>
+        <w:rPr>
+          <w:b/>
+          <w:bCs/>
+          <w:sz w:val="36"/>
+          <w:szCs w:val="36"/>
+        </w:rPr>
+      </w:pPr>
+      <w:r>
+        <w:rPr>
+          <w:b/>
+          <w:bCs/>
+          <w:sz w:val="36"/>
+          <w:szCs w:val="36"/>
+        </w:rPr>
+        <w:t>Implement employee performance reviews.</w:t>
+      </w:r>
+    </w:p>
+    <w:p>
+      <w:pPr>
+        <w:rPr>
+          <w:b/>
+          <w:bCs/>
+          <w:sz w:val="36"/>
+          <w:szCs w:val="36"/>
+        </w:rPr>
+      </w:pPr>
+      <w:r>
+        <w:rPr>
+          <w:b/>
+          <w:bCs/>
+          <w:sz w:val="36"/>
+          <w:szCs w:val="36"/>
+        </w:rPr>
+        <w:t>Add more detailed employee profiles.</w:t>
+      </w:r>
+    </w:p>
+    <w:p>
+      <w:pPr>
+        <w:rPr>
+          <w:b/>
+          <w:bCs/>
+          <w:sz w:val="36"/>
+          <w:szCs w:val="36"/>
+        </w:rPr>
+      </w:pPr>
+      <w:r>
+        <w:rPr>
+          <w:b/>
+          <w:bCs/>
+          <w:sz w:val="36"/>
+          <w:szCs w:val="36"/>
+        </w:rPr>
+        <w:t>User Interface Improvements:</w:t>
+      </w:r>
+    </w:p>
+    <w:p>
+      <w:pPr>
+        <w:rPr>
+          <w:b/>
+          <w:bCs/>
+          <w:sz w:val="36"/>
+          <w:szCs w:val="36"/>
+        </w:rPr>
+      </w:pPr>
+      <w:r>
+        <w:rPr>
+          <w:b/>
+          <w:bCs/>
+          <w:sz w:val="36"/>
+          <w:szCs w:val="36"/>
+        </w:rPr>
+        <w:t>Enhance the UI with better styling and responsive design.</w:t>
+      </w:r>
+    </w:p>
+    <w:p>
+      <w:pPr>
+        <w:rPr>
+          <w:b/>
+          <w:bCs/>
+          <w:sz w:val="36"/>
+          <w:szCs w:val="36"/>
+        </w:rPr>
+      </w:pPr>
+      <w:r>
+        <w:rPr>
+          <w:b/>
+          <w:bCs/>
+          <w:sz w:val="36"/>
+          <w:szCs w:val="36"/>
+        </w:rPr>
+        <w:t>Implement a front-end framework like React or Angular for a more dynamic interface.</w:t>
       </w:r>
     </w:p>
     <w:p>
@@ -1287,6 +1606,131 @@
     </w:sectPr>
   </w:body>
 </w:document>
+</file>
+
+<file path=word/numbering.xml><?xml version="1.0" encoding="utf-8"?>
+<w:numbering xmlns:wpc="http://schemas.microsoft.com/office/word/2010/wordprocessingCanvas" xmlns:cx="http://schemas.microsoft.com/office/drawing/2014/chartex" xmlns:cx1="http://schemas.microsoft.com/office/drawing/2015/9/8/chartex" xmlns:cx2="http://schemas.microsoft.com/office/drawing/2015/10/21/chartex" xmlns:cx3="http://schemas.microsoft.com/office/drawing/2016/5/9/chartex" xmlns:cx4="http://schemas.microsoft.com/office/drawing/2016/5/10/chartex" xmlns:cx5="http://schemas.microsoft.com/office/drawing/2016/5/11/chartex" xmlns:cx6="http://schemas.microsoft.com/office/drawing/2016/5/12/chartex" xmlns:cx7="http://schemas.microsoft.com/office/drawing/2016/5/13/chartex" xmlns:cx8="http://schemas.microsoft.com/office/drawing/2016/5/14/chartex" xmlns:mc="http://schemas.openxmlformats.org/markup-compatibility/2006" xmlns:aink="http://schemas.microsoft.com/office/drawing/2016/ink" xmlns:am3d="http://schemas.microsoft.com/office/drawing/2017/model3d" xmlns:o="urn:schemas-microsoft-com:office:office" xmlns:oel="http://schemas.microsoft.com/office/2019/extlst" xmlns:r="http://schemas.openxmlformats.org/officeDocument/2006/relationships" xmlns:m="http://schemas.openxmlformats.org/officeDocument/2006/math" xmlns:v="urn:schemas-microsoft-com:vml" xmlns:wp14="http://schemas.microsoft.com/office/word/2010/wordprocessingDrawing" xmlns:wp="http://schemas.openxmlformats.org/drawingml/2006/wordprocessingDrawing" xmlns:w10="urn:schemas-microsoft-com:office:word" xmlns:w="http://schemas.openxmlformats.org/wordprocessingml/2006/main" xmlns:w14="http://schemas.microsoft.com/office/word/2010/wordml" xmlns:w15="http://schemas.microsoft.com/office/word/2012/wordml" xmlns:w16cex="http://schemas.microsoft.com/office/word/2018/wordml/cex" xmlns:w16cid="http://schemas.microsoft.com/office/word/2016/wordml/cid" xmlns:w16="http://schemas.microsoft.com/office/word/2018/wordml" xmlns:w16du="http://schemas.microsoft.com/office/word/2023/wordml/word16du" xmlns:w16sdtdh="http://schemas.microsoft.com/office/word/2020/wordml/sdtdatahash" xmlns:w16se="http://schemas.microsoft.com/office/word/2015/wordml/symex" xmlns:wpg="http://schemas.microsoft.com/office/word/2010/wordprocessingGroup" xmlns:wpi="http://schemas.microsoft.com/office/word/2010/wordprocessingInk" xmlns:wne="http://schemas.microsoft.com/office/word/2006/wordml" xmlns:wps="http://schemas.microsoft.com/office/word/2010/wordprocessingShape" mc:Ignorable="w14 w15 w16se w16cid w16 w16cex w16sdtdh w16du wp14">
+  <w:abstractNum w:abstractNumId="0" w15:restartNumberingAfterBreak="0">
+    <w:nsid w:val="7CB50683"/>
+    <w:multiLevelType w:val="multilevel"/>
+    <w:tmpl w:val="2172536C"/>
+    <w:lvl w:ilvl="0">
+      <w:start w:val="1"/>
+      <w:numFmt w:val="decimal"/>
+      <w:lvlText w:val="%1."/>
+      <w:lvlJc w:val="left"/>
+      <w:pPr>
+        <w:tabs>
+          <w:tab w:val="num" w:pos="720"/>
+        </w:tabs>
+        <w:ind w:left="720" w:hanging="360"/>
+      </w:pPr>
+    </w:lvl>
+    <w:lvl w:ilvl="1">
+      <w:start w:val="1"/>
+      <w:numFmt w:val="bullet"/>
+      <w:lvlText w:val=""/>
+      <w:lvlJc w:val="left"/>
+      <w:pPr>
+        <w:tabs>
+          <w:tab w:val="num" w:pos="1440"/>
+        </w:tabs>
+        <w:ind w:left="1440" w:hanging="360"/>
+      </w:pPr>
+      <w:rPr>
+        <w:rFonts w:ascii="Symbol" w:hAnsi="Symbol" w:hint="default"/>
+        <w:sz w:val="20"/>
+      </w:rPr>
+    </w:lvl>
+    <w:lvl w:ilvl="2" w:tentative="1">
+      <w:start w:val="1"/>
+      <w:numFmt w:val="decimal"/>
+      <w:lvlText w:val="%3."/>
+      <w:lvlJc w:val="left"/>
+      <w:pPr>
+        <w:tabs>
+          <w:tab w:val="num" w:pos="2160"/>
+        </w:tabs>
+        <w:ind w:left="2160" w:hanging="360"/>
+      </w:pPr>
+    </w:lvl>
+    <w:lvl w:ilvl="3" w:tentative="1">
+      <w:start w:val="1"/>
+      <w:numFmt w:val="decimal"/>
+      <w:lvlText w:val="%4."/>
+      <w:lvlJc w:val="left"/>
+      <w:pPr>
+        <w:tabs>
+          <w:tab w:val="num" w:pos="2880"/>
+        </w:tabs>
+        <w:ind w:left="2880" w:hanging="360"/>
+      </w:pPr>
+    </w:lvl>
+    <w:lvl w:ilvl="4" w:tentative="1">
+      <w:start w:val="1"/>
+      <w:numFmt w:val="decimal"/>
+      <w:lvlText w:val="%5."/>
+      <w:lvlJc w:val="left"/>
+      <w:pPr>
+        <w:tabs>
+          <w:tab w:val="num" w:pos="3600"/>
+        </w:tabs>
+        <w:ind w:left="3600" w:hanging="360"/>
+      </w:pPr>
+    </w:lvl>
+    <w:lvl w:ilvl="5" w:tentative="1">
+      <w:start w:val="1"/>
+      <w:numFmt w:val="decimal"/>
+      <w:lvlText w:val="%6."/>
+      <w:lvlJc w:val="left"/>
+      <w:pPr>
+        <w:tabs>
+          <w:tab w:val="num" w:pos="4320"/>
+        </w:tabs>
+        <w:ind w:left="4320" w:hanging="360"/>
+      </w:pPr>
+    </w:lvl>
+    <w:lvl w:ilvl="6" w:tentative="1">
+      <w:start w:val="1"/>
+      <w:numFmt w:val="decimal"/>
+      <w:lvlText w:val="%7."/>
+      <w:lvlJc w:val="left"/>
+      <w:pPr>
+        <w:tabs>
+          <w:tab w:val="num" w:pos="5040"/>
+        </w:tabs>
+        <w:ind w:left="5040" w:hanging="360"/>
+      </w:pPr>
+    </w:lvl>
+    <w:lvl w:ilvl="7" w:tentative="1">
+      <w:start w:val="1"/>
+      <w:numFmt w:val="decimal"/>
+      <w:lvlText w:val="%8."/>
+      <w:lvlJc w:val="left"/>
+      <w:pPr>
+        <w:tabs>
+          <w:tab w:val="num" w:pos="5760"/>
+        </w:tabs>
+        <w:ind w:left="5760" w:hanging="360"/>
+      </w:pPr>
+    </w:lvl>
+    <w:lvl w:ilvl="8" w:tentative="1">
+      <w:start w:val="1"/>
+      <w:numFmt w:val="decimal"/>
+      <w:lvlText w:val="%9."/>
+      <w:lvlJc w:val="left"/>
+      <w:pPr>
+        <w:tabs>
+          <w:tab w:val="num" w:pos="6480"/>
+        </w:tabs>
+        <w:ind w:left="6480" w:hanging="360"/>
+      </w:pPr>
+    </w:lvl>
+  </w:abstractNum>
+  <w:num w:numId="1" w16cid:durableId="1588466529">
+    <w:abstractNumId w:val="0"/>
+  </w:num>
+</w:numbering>
 </file>
 
 <file path=word/styles.xml><?xml version="1.0" encoding="utf-8"?>
@@ -1717,6 +2161,35 @@
     <w:semiHidden/>
     <w:unhideWhenUsed/>
   </w:style>
+  <w:style w:type="paragraph" w:styleId="NormalWeb">
+    <w:name w:val="Normal (Web)"/>
+    <w:basedOn w:val="Normal"/>
+    <w:uiPriority w:val="99"/>
+    <w:semiHidden/>
+    <w:unhideWhenUsed/>
+    <w:rsid w:val="00BD60C6"/>
+    <w:pPr>
+      <w:spacing w:before="100" w:beforeAutospacing="1" w:after="100" w:afterAutospacing="1" w:line="240" w:lineRule="auto"/>
+    </w:pPr>
+    <w:rPr>
+      <w:rFonts w:ascii="Times New Roman" w:eastAsia="Times New Roman" w:hAnsi="Times New Roman" w:cs="Times New Roman"/>
+      <w:kern w:val="0"/>
+      <w:sz w:val="24"/>
+      <w:szCs w:val="24"/>
+      <w14:ligatures w14:val="none"/>
+    </w:rPr>
+  </w:style>
+  <w:style w:type="character" w:styleId="Strong">
+    <w:name w:val="Strong"/>
+    <w:basedOn w:val="DefaultParagraphFont"/>
+    <w:uiPriority w:val="22"/>
+    <w:qFormat/>
+    <w:rsid w:val="00BD60C6"/>
+    <w:rPr>
+      <w:b/>
+      <w:bCs/>
+    </w:rPr>
+  </w:style>
 </w:styles>
 </file>
 

</xml_diff>

<commit_message>
Added crud backend for Document entity. Some errors still need to be fixed.
</commit_message>
<xml_diff>
--- a/business_web_app_project/Web2_project_progression.docx
+++ b/business_web_app_project/Web2_project_progression.docx
@@ -1278,86 +1278,364 @@
           <w:szCs w:val="36"/>
         </w:rPr>
       </w:pPr>
-    </w:p>
-    <w:p>
-      <w:pPr>
-        <w:rPr>
-          <w:b/>
-          <w:bCs/>
-          <w:sz w:val="36"/>
-          <w:szCs w:val="36"/>
-        </w:rPr>
-      </w:pPr>
-    </w:p>
-    <w:p>
-      <w:pPr>
-        <w:rPr>
-          <w:b/>
-          <w:bCs/>
-          <w:sz w:val="36"/>
-          <w:szCs w:val="36"/>
-        </w:rPr>
-      </w:pPr>
-    </w:p>
-    <w:p>
-      <w:pPr>
-        <w:rPr>
-          <w:b/>
-          <w:bCs/>
-          <w:sz w:val="36"/>
-          <w:szCs w:val="36"/>
-        </w:rPr>
-      </w:pPr>
-    </w:p>
-    <w:p>
-      <w:pPr>
-        <w:rPr>
-          <w:b/>
-          <w:bCs/>
-          <w:sz w:val="36"/>
-          <w:szCs w:val="36"/>
-        </w:rPr>
-      </w:pPr>
-    </w:p>
-    <w:p>
-      <w:pPr>
-        <w:rPr>
-          <w:b/>
-          <w:bCs/>
-          <w:sz w:val="36"/>
-          <w:szCs w:val="36"/>
-        </w:rPr>
-      </w:pPr>
-    </w:p>
-    <w:p>
-      <w:pPr>
-        <w:rPr>
-          <w:b/>
-          <w:bCs/>
-          <w:sz w:val="36"/>
-          <w:szCs w:val="36"/>
-        </w:rPr>
-      </w:pPr>
-    </w:p>
-    <w:p>
-      <w:pPr>
-        <w:rPr>
-          <w:b/>
-          <w:bCs/>
-          <w:sz w:val="36"/>
-          <w:szCs w:val="36"/>
-        </w:rPr>
-      </w:pPr>
-    </w:p>
-    <w:p>
-      <w:pPr>
-        <w:rPr>
-          <w:b/>
-          <w:bCs/>
-          <w:sz w:val="36"/>
-          <w:szCs w:val="36"/>
-        </w:rPr>
-      </w:pPr>
+      <w:r>
+        <w:rPr>
+          <w:b/>
+          <w:bCs/>
+          <w:sz w:val="36"/>
+          <w:szCs w:val="36"/>
+        </w:rPr>
+        <w:t>Document</w:t>
+      </w:r>
+    </w:p>
+    <w:p>
+      <w:pPr>
+        <w:rPr>
+          <w:b/>
+          <w:bCs/>
+          <w:sz w:val="36"/>
+          <w:szCs w:val="36"/>
+        </w:rPr>
+      </w:pPr>
+      <w:r>
+        <w:rPr>
+          <w:noProof/>
+        </w:rPr>
+        <w:drawing>
+          <wp:inline distT="0" distB="0" distL="0" distR="0" wp14:anchorId="561C840A" wp14:editId="10C736B6">
+            <wp:extent cx="5943600" cy="3343275"/>
+            <wp:effectExtent l="0" t="0" r="0" b="9525"/>
+            <wp:docPr id="31824115" name="Picture 1"/>
+            <wp:cNvGraphicFramePr>
+              <a:graphicFrameLocks xmlns:a="http://schemas.openxmlformats.org/drawingml/2006/main" noChangeAspect="1"/>
+            </wp:cNvGraphicFramePr>
+            <a:graphic xmlns:a="http://schemas.openxmlformats.org/drawingml/2006/main">
+              <a:graphicData uri="http://schemas.openxmlformats.org/drawingml/2006/picture">
+                <pic:pic xmlns:pic="http://schemas.openxmlformats.org/drawingml/2006/picture">
+                  <pic:nvPicPr>
+                    <pic:cNvPr id="31824115" name=""/>
+                    <pic:cNvPicPr/>
+                  </pic:nvPicPr>
+                  <pic:blipFill>
+                    <a:blip r:embed="rId21"/>
+                    <a:stretch>
+                      <a:fillRect/>
+                    </a:stretch>
+                  </pic:blipFill>
+                  <pic:spPr>
+                    <a:xfrm>
+                      <a:off x="0" y="0"/>
+                      <a:ext cx="5943600" cy="3343275"/>
+                    </a:xfrm>
+                    <a:prstGeom prst="rect">
+                      <a:avLst/>
+                    </a:prstGeom>
+                  </pic:spPr>
+                </pic:pic>
+              </a:graphicData>
+            </a:graphic>
+          </wp:inline>
+        </w:drawing>
+      </w:r>
+    </w:p>
+    <w:p>
+      <w:pPr>
+        <w:rPr>
+          <w:b/>
+          <w:bCs/>
+          <w:sz w:val="36"/>
+          <w:szCs w:val="36"/>
+        </w:rPr>
+      </w:pPr>
+    </w:p>
+    <w:p>
+      <w:pPr>
+        <w:rPr>
+          <w:b/>
+          <w:bCs/>
+          <w:sz w:val="36"/>
+          <w:szCs w:val="36"/>
+        </w:rPr>
+      </w:pPr>
+    </w:p>
+    <w:p>
+      <w:pPr>
+        <w:rPr>
+          <w:b/>
+          <w:bCs/>
+          <w:sz w:val="36"/>
+          <w:szCs w:val="36"/>
+        </w:rPr>
+      </w:pPr>
+    </w:p>
+    <w:p>
+      <w:pPr>
+        <w:rPr>
+          <w:b/>
+          <w:bCs/>
+          <w:sz w:val="36"/>
+          <w:szCs w:val="36"/>
+        </w:rPr>
+      </w:pPr>
+    </w:p>
+    <w:p>
+      <w:pPr>
+        <w:rPr>
+          <w:b/>
+          <w:bCs/>
+          <w:sz w:val="36"/>
+          <w:szCs w:val="36"/>
+        </w:rPr>
+      </w:pPr>
+    </w:p>
+    <w:p>
+      <w:pPr>
+        <w:rPr>
+          <w:b/>
+          <w:bCs/>
+          <w:sz w:val="36"/>
+          <w:szCs w:val="36"/>
+        </w:rPr>
+      </w:pPr>
+    </w:p>
+    <w:p>
+      <w:pPr>
+        <w:rPr>
+          <w:b/>
+          <w:bCs/>
+          <w:sz w:val="36"/>
+          <w:szCs w:val="36"/>
+        </w:rPr>
+      </w:pPr>
+    </w:p>
+    <w:p>
+      <w:pPr>
+        <w:rPr>
+          <w:b/>
+          <w:bCs/>
+          <w:sz w:val="36"/>
+          <w:szCs w:val="36"/>
+        </w:rPr>
+      </w:pPr>
+    </w:p>
+    <w:p>
+      <w:pPr>
+        <w:rPr>
+          <w:b/>
+          <w:bCs/>
+          <w:sz w:val="36"/>
+          <w:szCs w:val="36"/>
+        </w:rPr>
+      </w:pPr>
+    </w:p>
+    <w:p>
+      <w:pPr>
+        <w:rPr>
+          <w:b/>
+          <w:bCs/>
+          <w:sz w:val="36"/>
+          <w:szCs w:val="36"/>
+        </w:rPr>
+      </w:pPr>
+      <w:r>
+        <w:rPr>
+          <w:b/>
+          <w:bCs/>
+          <w:sz w:val="36"/>
+          <w:szCs w:val="36"/>
+        </w:rPr>
+        <w:t>Planning features:</w:t>
+      </w:r>
+    </w:p>
+    <w:p>
+      <w:pPr>
+        <w:rPr>
+          <w:b/>
+          <w:bCs/>
+          <w:sz w:val="36"/>
+          <w:szCs w:val="36"/>
+        </w:rPr>
+      </w:pPr>
+      <w:r>
+        <w:rPr>
+          <w:b/>
+          <w:bCs/>
+          <w:sz w:val="36"/>
+          <w:szCs w:val="36"/>
+        </w:rPr>
+        <w:t>Task Management Enhancements:</w:t>
+      </w:r>
+    </w:p>
+    <w:p>
+      <w:pPr>
+        <w:rPr>
+          <w:b/>
+          <w:bCs/>
+          <w:sz w:val="36"/>
+          <w:szCs w:val="36"/>
+        </w:rPr>
+      </w:pPr>
+      <w:r>
+        <w:rPr>
+          <w:b/>
+          <w:bCs/>
+          <w:sz w:val="36"/>
+          <w:szCs w:val="36"/>
+        </w:rPr>
+        <w:t>Add search and filter functionality for tasks.</w:t>
+      </w:r>
+    </w:p>
+    <w:p>
+      <w:pPr>
+        <w:rPr>
+          <w:b/>
+          <w:bCs/>
+          <w:sz w:val="36"/>
+          <w:szCs w:val="36"/>
+        </w:rPr>
+      </w:pPr>
+      <w:r>
+        <w:rPr>
+          <w:b/>
+          <w:bCs/>
+          <w:sz w:val="36"/>
+          <w:szCs w:val="36"/>
+        </w:rPr>
+        <w:t>Implement task priority levels.</w:t>
+      </w:r>
+    </w:p>
+    <w:p>
+      <w:pPr>
+        <w:rPr>
+          <w:b/>
+          <w:bCs/>
+          <w:sz w:val="36"/>
+          <w:szCs w:val="36"/>
+        </w:rPr>
+      </w:pPr>
+      <w:r>
+        <w:rPr>
+          <w:b/>
+          <w:bCs/>
+          <w:sz w:val="36"/>
+          <w:szCs w:val="36"/>
+        </w:rPr>
+        <w:t>Add task categories or tags.</w:t>
+      </w:r>
+    </w:p>
+    <w:p>
+      <w:pPr>
+        <w:rPr>
+          <w:b/>
+          <w:bCs/>
+          <w:sz w:val="36"/>
+          <w:szCs w:val="36"/>
+        </w:rPr>
+      </w:pPr>
+      <w:r>
+        <w:rPr>
+          <w:b/>
+          <w:bCs/>
+          <w:sz w:val="36"/>
+          <w:szCs w:val="36"/>
+        </w:rPr>
+        <w:t>Employee Management Enhancements:</w:t>
+      </w:r>
+    </w:p>
+    <w:p>
+      <w:pPr>
+        <w:rPr>
+          <w:b/>
+          <w:bCs/>
+          <w:sz w:val="36"/>
+          <w:szCs w:val="36"/>
+        </w:rPr>
+      </w:pPr>
+      <w:r>
+        <w:rPr>
+          <w:b/>
+          <w:bCs/>
+          <w:sz w:val="36"/>
+          <w:szCs w:val="36"/>
+        </w:rPr>
+        <w:t>Add a feature to upload employee photos.</w:t>
+      </w:r>
+    </w:p>
+    <w:p>
+      <w:pPr>
+        <w:rPr>
+          <w:b/>
+          <w:bCs/>
+          <w:sz w:val="36"/>
+          <w:szCs w:val="36"/>
+        </w:rPr>
+      </w:pPr>
+      <w:r>
+        <w:rPr>
+          <w:b/>
+          <w:bCs/>
+          <w:sz w:val="36"/>
+          <w:szCs w:val="36"/>
+        </w:rPr>
+        <w:t>Implement employee performance reviews.</w:t>
+      </w:r>
+    </w:p>
+    <w:p>
+      <w:pPr>
+        <w:rPr>
+          <w:b/>
+          <w:bCs/>
+          <w:sz w:val="36"/>
+          <w:szCs w:val="36"/>
+        </w:rPr>
+      </w:pPr>
+      <w:r>
+        <w:rPr>
+          <w:b/>
+          <w:bCs/>
+          <w:sz w:val="36"/>
+          <w:szCs w:val="36"/>
+        </w:rPr>
+        <w:t>Add more detailed employee profiles.</w:t>
+      </w:r>
+    </w:p>
+    <w:p>
+      <w:pPr>
+        <w:rPr>
+          <w:b/>
+          <w:bCs/>
+          <w:sz w:val="36"/>
+          <w:szCs w:val="36"/>
+        </w:rPr>
+      </w:pPr>
+      <w:r>
+        <w:rPr>
+          <w:b/>
+          <w:bCs/>
+          <w:sz w:val="36"/>
+          <w:szCs w:val="36"/>
+        </w:rPr>
+        <w:t>User Interface Improvements:</w:t>
+      </w:r>
+    </w:p>
+    <w:p>
+      <w:pPr>
+        <w:rPr>
+          <w:b/>
+          <w:bCs/>
+          <w:sz w:val="36"/>
+          <w:szCs w:val="36"/>
+        </w:rPr>
+      </w:pPr>
+      <w:r>
+        <w:rPr>
+          <w:b/>
+          <w:bCs/>
+          <w:sz w:val="36"/>
+          <w:szCs w:val="36"/>
+        </w:rPr>
+        <w:t>Enhance the UI with better styling and responsive design.</w:t>
+      </w:r>
     </w:p>
     <w:p>
       <w:pPr>
@@ -1376,215 +1654,6 @@
           <w:szCs w:val="36"/>
         </w:rPr>
         <w:lastRenderedPageBreak/>
-        <w:t>Planning features:</w:t>
-      </w:r>
-    </w:p>
-    <w:p>
-      <w:pPr>
-        <w:rPr>
-          <w:b/>
-          <w:bCs/>
-          <w:sz w:val="36"/>
-          <w:szCs w:val="36"/>
-        </w:rPr>
-      </w:pPr>
-      <w:r>
-        <w:rPr>
-          <w:b/>
-          <w:bCs/>
-          <w:sz w:val="36"/>
-          <w:szCs w:val="36"/>
-        </w:rPr>
-        <w:t>Task Management Enhancements:</w:t>
-      </w:r>
-    </w:p>
-    <w:p>
-      <w:pPr>
-        <w:rPr>
-          <w:b/>
-          <w:bCs/>
-          <w:sz w:val="36"/>
-          <w:szCs w:val="36"/>
-        </w:rPr>
-      </w:pPr>
-      <w:r>
-        <w:rPr>
-          <w:b/>
-          <w:bCs/>
-          <w:sz w:val="36"/>
-          <w:szCs w:val="36"/>
-        </w:rPr>
-        <w:t>Add search and filter functionality for tasks.</w:t>
-      </w:r>
-    </w:p>
-    <w:p>
-      <w:pPr>
-        <w:rPr>
-          <w:b/>
-          <w:bCs/>
-          <w:sz w:val="36"/>
-          <w:szCs w:val="36"/>
-        </w:rPr>
-      </w:pPr>
-      <w:r>
-        <w:rPr>
-          <w:b/>
-          <w:bCs/>
-          <w:sz w:val="36"/>
-          <w:szCs w:val="36"/>
-        </w:rPr>
-        <w:t>Implement task priority levels.</w:t>
-      </w:r>
-    </w:p>
-    <w:p>
-      <w:pPr>
-        <w:rPr>
-          <w:b/>
-          <w:bCs/>
-          <w:sz w:val="36"/>
-          <w:szCs w:val="36"/>
-        </w:rPr>
-      </w:pPr>
-      <w:r>
-        <w:rPr>
-          <w:b/>
-          <w:bCs/>
-          <w:sz w:val="36"/>
-          <w:szCs w:val="36"/>
-        </w:rPr>
-        <w:t>Add task categories or tags.</w:t>
-      </w:r>
-    </w:p>
-    <w:p>
-      <w:pPr>
-        <w:rPr>
-          <w:b/>
-          <w:bCs/>
-          <w:sz w:val="36"/>
-          <w:szCs w:val="36"/>
-        </w:rPr>
-      </w:pPr>
-      <w:r>
-        <w:rPr>
-          <w:b/>
-          <w:bCs/>
-          <w:sz w:val="36"/>
-          <w:szCs w:val="36"/>
-        </w:rPr>
-        <w:t>Employee Management Enhancements:</w:t>
-      </w:r>
-    </w:p>
-    <w:p>
-      <w:pPr>
-        <w:rPr>
-          <w:b/>
-          <w:bCs/>
-          <w:sz w:val="36"/>
-          <w:szCs w:val="36"/>
-        </w:rPr>
-      </w:pPr>
-      <w:r>
-        <w:rPr>
-          <w:b/>
-          <w:bCs/>
-          <w:sz w:val="36"/>
-          <w:szCs w:val="36"/>
-        </w:rPr>
-        <w:t>Add a feature to upload employee photos.</w:t>
-      </w:r>
-    </w:p>
-    <w:p>
-      <w:pPr>
-        <w:rPr>
-          <w:b/>
-          <w:bCs/>
-          <w:sz w:val="36"/>
-          <w:szCs w:val="36"/>
-        </w:rPr>
-      </w:pPr>
-      <w:r>
-        <w:rPr>
-          <w:b/>
-          <w:bCs/>
-          <w:sz w:val="36"/>
-          <w:szCs w:val="36"/>
-        </w:rPr>
-        <w:t>Implement employee performance reviews.</w:t>
-      </w:r>
-    </w:p>
-    <w:p>
-      <w:pPr>
-        <w:rPr>
-          <w:b/>
-          <w:bCs/>
-          <w:sz w:val="36"/>
-          <w:szCs w:val="36"/>
-        </w:rPr>
-      </w:pPr>
-      <w:r>
-        <w:rPr>
-          <w:b/>
-          <w:bCs/>
-          <w:sz w:val="36"/>
-          <w:szCs w:val="36"/>
-        </w:rPr>
-        <w:t>Add more detailed employee profiles.</w:t>
-      </w:r>
-    </w:p>
-    <w:p>
-      <w:pPr>
-        <w:rPr>
-          <w:b/>
-          <w:bCs/>
-          <w:sz w:val="36"/>
-          <w:szCs w:val="36"/>
-        </w:rPr>
-      </w:pPr>
-      <w:r>
-        <w:rPr>
-          <w:b/>
-          <w:bCs/>
-          <w:sz w:val="36"/>
-          <w:szCs w:val="36"/>
-        </w:rPr>
-        <w:t>User Interface Improvements:</w:t>
-      </w:r>
-    </w:p>
-    <w:p>
-      <w:pPr>
-        <w:rPr>
-          <w:b/>
-          <w:bCs/>
-          <w:sz w:val="36"/>
-          <w:szCs w:val="36"/>
-        </w:rPr>
-      </w:pPr>
-      <w:r>
-        <w:rPr>
-          <w:b/>
-          <w:bCs/>
-          <w:sz w:val="36"/>
-          <w:szCs w:val="36"/>
-        </w:rPr>
-        <w:t>Enhance the UI with better styling and responsive design.</w:t>
-      </w:r>
-    </w:p>
-    <w:p>
-      <w:pPr>
-        <w:rPr>
-          <w:b/>
-          <w:bCs/>
-          <w:sz w:val="36"/>
-          <w:szCs w:val="36"/>
-        </w:rPr>
-      </w:pPr>
-      <w:r>
-        <w:rPr>
-          <w:b/>
-          <w:bCs/>
-          <w:sz w:val="36"/>
-          <w:szCs w:val="36"/>
-        </w:rPr>
         <w:t>Implement a front-end framework like React or Angular for a more dynamic interface.</w:t>
       </w:r>
     </w:p>

</xml_diff>

<commit_message>
Search feature for Employee.
</commit_message>
<xml_diff>
--- a/business_web_app_project/Web2_project_progression.docx
+++ b/business_web_app_project/Web2_project_progression.docx
@@ -1347,6 +1347,65 @@
           <w:szCs w:val="36"/>
         </w:rPr>
       </w:pPr>
+      <w:r>
+        <w:rPr>
+          <w:b/>
+          <w:bCs/>
+          <w:sz w:val="36"/>
+          <w:szCs w:val="36"/>
+        </w:rPr>
+        <w:lastRenderedPageBreak/>
+        <w:t>Search feature for Employee</w:t>
+      </w:r>
+      <w:r>
+        <w:rPr>
+          <w:b/>
+          <w:bCs/>
+          <w:sz w:val="36"/>
+          <w:szCs w:val="36"/>
+        </w:rPr>
+        <w:br/>
+      </w:r>
+      <w:r>
+        <w:rPr>
+          <w:noProof/>
+        </w:rPr>
+        <w:drawing>
+          <wp:inline distT="0" distB="0" distL="0" distR="0" wp14:anchorId="36E5335E" wp14:editId="099C44DB">
+            <wp:extent cx="5943600" cy="3343275"/>
+            <wp:effectExtent l="0" t="0" r="0" b="9525"/>
+            <wp:docPr id="1998283875" name="Picture 1"/>
+            <wp:cNvGraphicFramePr>
+              <a:graphicFrameLocks xmlns:a="http://schemas.openxmlformats.org/drawingml/2006/main" noChangeAspect="1"/>
+            </wp:cNvGraphicFramePr>
+            <a:graphic xmlns:a="http://schemas.openxmlformats.org/drawingml/2006/main">
+              <a:graphicData uri="http://schemas.openxmlformats.org/drawingml/2006/picture">
+                <pic:pic xmlns:pic="http://schemas.openxmlformats.org/drawingml/2006/picture">
+                  <pic:nvPicPr>
+                    <pic:cNvPr id="1998283875" name=""/>
+                    <pic:cNvPicPr/>
+                  </pic:nvPicPr>
+                  <pic:blipFill>
+                    <a:blip r:embed="rId22"/>
+                    <a:stretch>
+                      <a:fillRect/>
+                    </a:stretch>
+                  </pic:blipFill>
+                  <pic:spPr>
+                    <a:xfrm>
+                      <a:off x="0" y="0"/>
+                      <a:ext cx="5943600" cy="3343275"/>
+                    </a:xfrm>
+                    <a:prstGeom prst="rect">
+                      <a:avLst/>
+                    </a:prstGeom>
+                  </pic:spPr>
+                </pic:pic>
+              </a:graphicData>
+            </a:graphic>
+          </wp:inline>
+        </w:drawing>
+      </w:r>
     </w:p>
     <w:p>
       <w:pPr>
@@ -1501,6 +1560,7 @@
           <w:sz w:val="36"/>
           <w:szCs w:val="36"/>
         </w:rPr>
+        <w:lastRenderedPageBreak/>
         <w:t>Implement task priority levels.</w:t>
       </w:r>
     </w:p>
@@ -1653,7 +1713,6 @@
           <w:sz w:val="36"/>
           <w:szCs w:val="36"/>
         </w:rPr>
-        <w:lastRenderedPageBreak/>
         <w:t>Implement a front-end framework like React or Angular for a more dynamic interface.</w:t>
       </w:r>
     </w:p>

</xml_diff>

<commit_message>
Improve search, pagination and sort feature and user interface.
</commit_message>
<xml_diff>
--- a/business_web_app_project/Web2_project_progression.docx
+++ b/business_web_app_project/Web2_project_progression.docx
@@ -1426,6 +1426,187 @@
           <w:szCs w:val="36"/>
         </w:rPr>
       </w:pPr>
+      <w:r>
+        <w:rPr>
+          <w:b/>
+          <w:bCs/>
+          <w:sz w:val="36"/>
+          <w:szCs w:val="36"/>
+        </w:rPr>
+        <w:t>Improve interface</w:t>
+      </w:r>
+      <w:r>
+        <w:rPr>
+          <w:noProof/>
+        </w:rPr>
+        <w:drawing>
+          <wp:inline distT="0" distB="0" distL="0" distR="0" wp14:anchorId="3F94DE58" wp14:editId="6E279352">
+            <wp:extent cx="5943600" cy="3343275"/>
+            <wp:effectExtent l="0" t="0" r="0" b="9525"/>
+            <wp:docPr id="578281054" name="Picture 1"/>
+            <wp:cNvGraphicFramePr>
+              <a:graphicFrameLocks xmlns:a="http://schemas.openxmlformats.org/drawingml/2006/main" noChangeAspect="1"/>
+            </wp:cNvGraphicFramePr>
+            <a:graphic xmlns:a="http://schemas.openxmlformats.org/drawingml/2006/main">
+              <a:graphicData uri="http://schemas.openxmlformats.org/drawingml/2006/picture">
+                <pic:pic xmlns:pic="http://schemas.openxmlformats.org/drawingml/2006/picture">
+                  <pic:nvPicPr>
+                    <pic:cNvPr id="578281054" name=""/>
+                    <pic:cNvPicPr/>
+                  </pic:nvPicPr>
+                  <pic:blipFill>
+                    <a:blip r:embed="rId23"/>
+                    <a:stretch>
+                      <a:fillRect/>
+                    </a:stretch>
+                  </pic:blipFill>
+                  <pic:spPr>
+                    <a:xfrm>
+                      <a:off x="0" y="0"/>
+                      <a:ext cx="5943600" cy="3343275"/>
+                    </a:xfrm>
+                    <a:prstGeom prst="rect">
+                      <a:avLst/>
+                    </a:prstGeom>
+                  </pic:spPr>
+                </pic:pic>
+              </a:graphicData>
+            </a:graphic>
+          </wp:inline>
+        </w:drawing>
+      </w:r>
+      <w:r>
+        <w:rPr>
+          <w:noProof/>
+        </w:rPr>
+        <w:lastRenderedPageBreak/>
+        <w:drawing>
+          <wp:inline distT="0" distB="0" distL="0" distR="0" wp14:anchorId="3D84E9D0" wp14:editId="4F40787D">
+            <wp:extent cx="5943600" cy="3343275"/>
+            <wp:effectExtent l="0" t="0" r="0" b="9525"/>
+            <wp:docPr id="1454887810" name="Picture 1"/>
+            <wp:cNvGraphicFramePr>
+              <a:graphicFrameLocks xmlns:a="http://schemas.openxmlformats.org/drawingml/2006/main" noChangeAspect="1"/>
+            </wp:cNvGraphicFramePr>
+            <a:graphic xmlns:a="http://schemas.openxmlformats.org/drawingml/2006/main">
+              <a:graphicData uri="http://schemas.openxmlformats.org/drawingml/2006/picture">
+                <pic:pic xmlns:pic="http://schemas.openxmlformats.org/drawingml/2006/picture">
+                  <pic:nvPicPr>
+                    <pic:cNvPr id="1454887810" name=""/>
+                    <pic:cNvPicPr/>
+                  </pic:nvPicPr>
+                  <pic:blipFill>
+                    <a:blip r:embed="rId24"/>
+                    <a:stretch>
+                      <a:fillRect/>
+                    </a:stretch>
+                  </pic:blipFill>
+                  <pic:spPr>
+                    <a:xfrm>
+                      <a:off x="0" y="0"/>
+                      <a:ext cx="5943600" cy="3343275"/>
+                    </a:xfrm>
+                    <a:prstGeom prst="rect">
+                      <a:avLst/>
+                    </a:prstGeom>
+                  </pic:spPr>
+                </pic:pic>
+              </a:graphicData>
+            </a:graphic>
+          </wp:inline>
+        </w:drawing>
+      </w:r>
+      <w:r>
+        <w:rPr>
+          <w:noProof/>
+        </w:rPr>
+        <w:drawing>
+          <wp:inline distT="0" distB="0" distL="0" distR="0" wp14:anchorId="7EC1251F" wp14:editId="7C1A797B">
+            <wp:extent cx="5943600" cy="3343275"/>
+            <wp:effectExtent l="0" t="0" r="0" b="9525"/>
+            <wp:docPr id="49576981" name="Picture 1"/>
+            <wp:cNvGraphicFramePr>
+              <a:graphicFrameLocks xmlns:a="http://schemas.openxmlformats.org/drawingml/2006/main" noChangeAspect="1"/>
+            </wp:cNvGraphicFramePr>
+            <a:graphic xmlns:a="http://schemas.openxmlformats.org/drawingml/2006/main">
+              <a:graphicData uri="http://schemas.openxmlformats.org/drawingml/2006/picture">
+                <pic:pic xmlns:pic="http://schemas.openxmlformats.org/drawingml/2006/picture">
+                  <pic:nvPicPr>
+                    <pic:cNvPr id="49576981" name=""/>
+                    <pic:cNvPicPr/>
+                  </pic:nvPicPr>
+                  <pic:blipFill>
+                    <a:blip r:embed="rId25"/>
+                    <a:stretch>
+                      <a:fillRect/>
+                    </a:stretch>
+                  </pic:blipFill>
+                  <pic:spPr>
+                    <a:xfrm>
+                      <a:off x="0" y="0"/>
+                      <a:ext cx="5943600" cy="3343275"/>
+                    </a:xfrm>
+                    <a:prstGeom prst="rect">
+                      <a:avLst/>
+                    </a:prstGeom>
+                  </pic:spPr>
+                </pic:pic>
+              </a:graphicData>
+            </a:graphic>
+          </wp:inline>
+        </w:drawing>
+      </w:r>
+      <w:r>
+        <w:rPr>
+          <w:noProof/>
+        </w:rPr>
+        <w:lastRenderedPageBreak/>
+        <w:drawing>
+          <wp:inline distT="0" distB="0" distL="0" distR="0" wp14:anchorId="15E40A73" wp14:editId="5CE04185">
+            <wp:extent cx="5943600" cy="3343275"/>
+            <wp:effectExtent l="0" t="0" r="0" b="9525"/>
+            <wp:docPr id="1935587217" name="Picture 1"/>
+            <wp:cNvGraphicFramePr>
+              <a:graphicFrameLocks xmlns:a="http://schemas.openxmlformats.org/drawingml/2006/main" noChangeAspect="1"/>
+            </wp:cNvGraphicFramePr>
+            <a:graphic xmlns:a="http://schemas.openxmlformats.org/drawingml/2006/main">
+              <a:graphicData uri="http://schemas.openxmlformats.org/drawingml/2006/picture">
+                <pic:pic xmlns:pic="http://schemas.openxmlformats.org/drawingml/2006/picture">
+                  <pic:nvPicPr>
+                    <pic:cNvPr id="1935587217" name=""/>
+                    <pic:cNvPicPr/>
+                  </pic:nvPicPr>
+                  <pic:blipFill>
+                    <a:blip r:embed="rId26"/>
+                    <a:stretch>
+                      <a:fillRect/>
+                    </a:stretch>
+                  </pic:blipFill>
+                  <pic:spPr>
+                    <a:xfrm>
+                      <a:off x="0" y="0"/>
+                      <a:ext cx="5943600" cy="3343275"/>
+                    </a:xfrm>
+                    <a:prstGeom prst="rect">
+                      <a:avLst/>
+                    </a:prstGeom>
+                  </pic:spPr>
+                </pic:pic>
+              </a:graphicData>
+            </a:graphic>
+          </wp:inline>
+        </w:drawing>
+      </w:r>
+    </w:p>
+    <w:p>
+      <w:pPr>
+        <w:rPr>
+          <w:b/>
+          <w:bCs/>
+          <w:sz w:val="36"/>
+          <w:szCs w:val="36"/>
+        </w:rPr>
+      </w:pPr>
     </w:p>
     <w:p>
       <w:pPr>
@@ -1560,45 +1741,45 @@
           <w:sz w:val="36"/>
           <w:szCs w:val="36"/>
         </w:rPr>
+        <w:t>Implement task priority levels.</w:t>
+      </w:r>
+    </w:p>
+    <w:p>
+      <w:pPr>
+        <w:rPr>
+          <w:b/>
+          <w:bCs/>
+          <w:sz w:val="36"/>
+          <w:szCs w:val="36"/>
+        </w:rPr>
+      </w:pPr>
+      <w:r>
+        <w:rPr>
+          <w:b/>
+          <w:bCs/>
+          <w:sz w:val="36"/>
+          <w:szCs w:val="36"/>
+        </w:rPr>
+        <w:t>Add task categories or tags.</w:t>
+      </w:r>
+    </w:p>
+    <w:p>
+      <w:pPr>
+        <w:rPr>
+          <w:b/>
+          <w:bCs/>
+          <w:sz w:val="36"/>
+          <w:szCs w:val="36"/>
+        </w:rPr>
+      </w:pPr>
+      <w:r>
+        <w:rPr>
+          <w:b/>
+          <w:bCs/>
+          <w:sz w:val="36"/>
+          <w:szCs w:val="36"/>
+        </w:rPr>
         <w:lastRenderedPageBreak/>
-        <w:t>Implement task priority levels.</w:t>
-      </w:r>
-    </w:p>
-    <w:p>
-      <w:pPr>
-        <w:rPr>
-          <w:b/>
-          <w:bCs/>
-          <w:sz w:val="36"/>
-          <w:szCs w:val="36"/>
-        </w:rPr>
-      </w:pPr>
-      <w:r>
-        <w:rPr>
-          <w:b/>
-          <w:bCs/>
-          <w:sz w:val="36"/>
-          <w:szCs w:val="36"/>
-        </w:rPr>
-        <w:t>Add task categories or tags.</w:t>
-      </w:r>
-    </w:p>
-    <w:p>
-      <w:pPr>
-        <w:rPr>
-          <w:b/>
-          <w:bCs/>
-          <w:sz w:val="36"/>
-          <w:szCs w:val="36"/>
-        </w:rPr>
-      </w:pPr>
-      <w:r>
-        <w:rPr>
-          <w:b/>
-          <w:bCs/>
-          <w:sz w:val="36"/>
-          <w:szCs w:val="36"/>
-        </w:rPr>
         <w:t>Employee Management Enhancements:</w:t>
       </w:r>
     </w:p>

</xml_diff>